<commit_message>
add info for power and money
</commit_message>
<xml_diff>
--- a/doc/代码/协议.docx
+++ b/doc/代码/协议.docx
@@ -281,19 +281,111 @@
         <w:jc w:val="left"/>
         <w:rPr>
           <w:rFonts w:asciiTheme="minorEastAsia" w:hAnsiTheme="minorEastAsia" w:cs="宋体"/>
-          <w:color w:val="333333"/>
-          <w:kern w:val="0"/>
-          <w:sz w:val="22"/>
-        </w:rPr>
-      </w:pPr>
-      <w:r>
-        <w:rPr>
-          <w:rFonts w:asciiTheme="minorEastAsia" w:hAnsiTheme="minorEastAsia" w:cs="宋体"/>
           <w:color w:val="AA5500"/>
           <w:kern w:val="0"/>
           <w:sz w:val="22"/>
         </w:rPr>
+      </w:pPr>
+      <w:r>
+        <w:rPr>
+          <w:rFonts w:asciiTheme="minorEastAsia" w:hAnsiTheme="minorEastAsia" w:cs="宋体"/>
+          <w:color w:val="AA5500"/>
+          <w:kern w:val="0"/>
+          <w:sz w:val="22"/>
+        </w:rPr>
         <w:t>// int ret = LOG_IN_SUCC</w:t>
+      </w:r>
+    </w:p>
+    <w:p>
+      <w:pPr>
+        <w:widowControl/>
+        <w:pBdr>
+          <w:top w:val="single" w:sz="6" w:space="6" w:color="DDDDDD"/>
+          <w:left w:val="single" w:sz="6" w:space="12" w:color="DDDDDD"/>
+          <w:bottom w:val="single" w:sz="6" w:space="5" w:color="DDDDDD"/>
+          <w:right w:val="single" w:sz="6" w:space="12" w:color="DDDDDD"/>
+        </w:pBdr>
+        <w:shd w:val="clear" w:color="auto" w:fill="F8F8F8"/>
+        <w:tabs>
+          <w:tab w:val="left" w:pos="916"/>
+          <w:tab w:val="left" w:pos="1832"/>
+          <w:tab w:val="left" w:pos="2748"/>
+          <w:tab w:val="left" w:pos="3664"/>
+          <w:tab w:val="left" w:pos="4580"/>
+          <w:tab w:val="left" w:pos="5496"/>
+          <w:tab w:val="left" w:pos="6412"/>
+          <w:tab w:val="left" w:pos="7328"/>
+          <w:tab w:val="left" w:pos="8244"/>
+          <w:tab w:val="left" w:pos="9160"/>
+          <w:tab w:val="left" w:pos="10076"/>
+          <w:tab w:val="left" w:pos="10992"/>
+          <w:tab w:val="left" w:pos="11908"/>
+          <w:tab w:val="left" w:pos="12824"/>
+          <w:tab w:val="left" w:pos="13740"/>
+          <w:tab w:val="left" w:pos="14656"/>
+        </w:tabs>
+        <w:jc w:val="left"/>
+        <w:rPr>
+          <w:rFonts w:asciiTheme="minorEastAsia" w:hAnsiTheme="minorEastAsia" w:cs="宋体"/>
+          <w:color w:val="AA5500"/>
+          <w:kern w:val="0"/>
+          <w:sz w:val="22"/>
+        </w:rPr>
+      </w:pPr>
+      <w:r>
+        <w:rPr>
+          <w:rFonts w:asciiTheme="minorEastAsia" w:hAnsiTheme="minorEastAsia" w:cs="宋体"/>
+          <w:color w:val="AA5500"/>
+          <w:kern w:val="0"/>
+          <w:sz w:val="22"/>
+        </w:rPr>
+        <w:t>// bool is_heat_mode</w:t>
+      </w:r>
+    </w:p>
+    <w:p>
+      <w:pPr>
+        <w:widowControl/>
+        <w:pBdr>
+          <w:top w:val="single" w:sz="6" w:space="6" w:color="DDDDDD"/>
+          <w:left w:val="single" w:sz="6" w:space="12" w:color="DDDDDD"/>
+          <w:bottom w:val="single" w:sz="6" w:space="5" w:color="DDDDDD"/>
+          <w:right w:val="single" w:sz="6" w:space="12" w:color="DDDDDD"/>
+        </w:pBdr>
+        <w:shd w:val="clear" w:color="auto" w:fill="F8F8F8"/>
+        <w:tabs>
+          <w:tab w:val="left" w:pos="916"/>
+          <w:tab w:val="left" w:pos="1832"/>
+          <w:tab w:val="left" w:pos="2748"/>
+          <w:tab w:val="left" w:pos="3664"/>
+          <w:tab w:val="left" w:pos="4580"/>
+          <w:tab w:val="left" w:pos="5496"/>
+          <w:tab w:val="left" w:pos="6412"/>
+          <w:tab w:val="left" w:pos="7328"/>
+          <w:tab w:val="left" w:pos="8244"/>
+          <w:tab w:val="left" w:pos="9160"/>
+          <w:tab w:val="left" w:pos="10076"/>
+          <w:tab w:val="left" w:pos="10992"/>
+          <w:tab w:val="left" w:pos="11908"/>
+          <w:tab w:val="left" w:pos="12824"/>
+          <w:tab w:val="left" w:pos="13740"/>
+          <w:tab w:val="left" w:pos="14656"/>
+        </w:tabs>
+        <w:jc w:val="left"/>
+        <w:rPr>
+          <w:rFonts w:asciiTheme="minorEastAsia" w:hAnsiTheme="minorEastAsia" w:cs="宋体"/>
+          <w:color w:val="333333"/>
+          <w:kern w:val="0"/>
+          <w:sz w:val="22"/>
+        </w:rPr>
+      </w:pPr>
+      <w:r>
+        <w:rPr>
+          <w:rFonts w:asciiTheme="minorEastAsia" w:hAnsiTheme="minorEastAsia" w:cs="宋体"/>
+          <w:color w:val="AA5500"/>
+          <w:kern w:val="0"/>
+          <w:sz w:val="22"/>
+        </w:rPr>
+        <w:t>// int default</w:t>
       </w:r>
     </w:p>
     <w:p>
@@ -633,168 +725,1114 @@
           <w:kern w:val="0"/>
           <w:sz w:val="22"/>
         </w:rPr>
-        <w:t>（根据REPORT_STATE发过来的从控机状态</w:t>
+        <w:t>（根据REPORT_STATE发过来的从控机状态）</w:t>
+      </w:r>
+    </w:p>
+    <w:p>
+      <w:pPr>
+        <w:widowControl/>
+        <w:pBdr>
+          <w:top w:val="single" w:sz="6" w:space="6" w:color="DDDDDD"/>
+          <w:left w:val="single" w:sz="6" w:space="12" w:color="DDDDDD"/>
+          <w:bottom w:val="single" w:sz="6" w:space="5" w:color="DDDDDD"/>
+          <w:right w:val="single" w:sz="6" w:space="12" w:color="DDDDDD"/>
+        </w:pBdr>
+        <w:shd w:val="clear" w:color="auto" w:fill="F8F8F8"/>
+        <w:tabs>
+          <w:tab w:val="left" w:pos="916"/>
+          <w:tab w:val="left" w:pos="1832"/>
+          <w:tab w:val="left" w:pos="2748"/>
+          <w:tab w:val="left" w:pos="3664"/>
+          <w:tab w:val="left" w:pos="4580"/>
+          <w:tab w:val="left" w:pos="5496"/>
+          <w:tab w:val="left" w:pos="6412"/>
+          <w:tab w:val="left" w:pos="7328"/>
+          <w:tab w:val="left" w:pos="8244"/>
+          <w:tab w:val="left" w:pos="9160"/>
+          <w:tab w:val="left" w:pos="10076"/>
+          <w:tab w:val="left" w:pos="10992"/>
+          <w:tab w:val="left" w:pos="11908"/>
+          <w:tab w:val="left" w:pos="12824"/>
+          <w:tab w:val="left" w:pos="13740"/>
+          <w:tab w:val="left" w:pos="14656"/>
+        </w:tabs>
+        <w:jc w:val="left"/>
+        <w:rPr>
+          <w:rFonts w:asciiTheme="minorEastAsia" w:hAnsiTheme="minorEastAsia" w:cs="宋体"/>
+          <w:color w:val="AA5500"/>
+          <w:kern w:val="0"/>
+          <w:sz w:val="22"/>
+        </w:rPr>
+      </w:pPr>
+      <w:r>
+        <w:rPr>
+          <w:rFonts w:asciiTheme="minorEastAsia" w:hAnsiTheme="minorEastAsia" w:cs="宋体"/>
+          <w:color w:val="AA5500"/>
+          <w:kern w:val="0"/>
+          <w:sz w:val="22"/>
+        </w:rPr>
+        <w:t>// int ret = REPLY_CON</w:t>
+      </w:r>
+    </w:p>
+    <w:p>
+      <w:pPr>
+        <w:widowControl/>
+        <w:pBdr>
+          <w:top w:val="single" w:sz="6" w:space="6" w:color="DDDDDD"/>
+          <w:left w:val="single" w:sz="6" w:space="12" w:color="DDDDDD"/>
+          <w:bottom w:val="single" w:sz="6" w:space="5" w:color="DDDDDD"/>
+          <w:right w:val="single" w:sz="6" w:space="12" w:color="DDDDDD"/>
+        </w:pBdr>
+        <w:shd w:val="clear" w:color="auto" w:fill="F8F8F8"/>
+        <w:tabs>
+          <w:tab w:val="left" w:pos="916"/>
+          <w:tab w:val="left" w:pos="1832"/>
+          <w:tab w:val="left" w:pos="2748"/>
+          <w:tab w:val="left" w:pos="3664"/>
+          <w:tab w:val="left" w:pos="4580"/>
+          <w:tab w:val="left" w:pos="5496"/>
+          <w:tab w:val="left" w:pos="6412"/>
+          <w:tab w:val="left" w:pos="7328"/>
+          <w:tab w:val="left" w:pos="8244"/>
+          <w:tab w:val="left" w:pos="9160"/>
+          <w:tab w:val="left" w:pos="10076"/>
+          <w:tab w:val="left" w:pos="10992"/>
+          <w:tab w:val="left" w:pos="11908"/>
+          <w:tab w:val="left" w:pos="12824"/>
+          <w:tab w:val="left" w:pos="13740"/>
+          <w:tab w:val="left" w:pos="14656"/>
+        </w:tabs>
+        <w:jc w:val="left"/>
+        <w:rPr>
+          <w:rFonts w:asciiTheme="minorEastAsia" w:hAnsiTheme="minorEastAsia" w:cs="宋体"/>
+          <w:color w:val="333333"/>
+          <w:kern w:val="0"/>
+          <w:sz w:val="22"/>
+        </w:rPr>
+      </w:pPr>
+      <w:r>
+        <w:rPr>
+          <w:rFonts w:asciiTheme="minorEastAsia" w:hAnsiTheme="minorEastAsia" w:cs="宋体"/>
+          <w:color w:val="AA5500"/>
+          <w:kern w:val="0"/>
+          <w:sz w:val="22"/>
+        </w:rPr>
+        <w:t>// bool is_vaild</w:t>
+      </w:r>
+      <w:r>
+        <w:rPr>
+          <w:rFonts w:asciiTheme="minorEastAsia" w:hAnsiTheme="minorEastAsia" w:cs="宋体"/>
+          <w:color w:val="AA5500"/>
+          <w:kern w:val="0"/>
+          <w:sz w:val="22"/>
+        </w:rPr>
+        <w:t xml:space="preserve"> </w:t>
+      </w:r>
+      <w:r>
+        <w:rPr>
+          <w:rFonts w:asciiTheme="minorEastAsia" w:hAnsiTheme="minorEastAsia" w:cs="宋体" w:hint="eastAsia"/>
+          <w:color w:val="AA5500"/>
+          <w:kern w:val="0"/>
+          <w:sz w:val="22"/>
+        </w:rPr>
+        <w:t>---是否送风</w:t>
+      </w:r>
+    </w:p>
+    <w:p>
+      <w:pPr>
+        <w:widowControl/>
+        <w:pBdr>
+          <w:top w:val="single" w:sz="6" w:space="6" w:color="DDDDDD"/>
+          <w:left w:val="single" w:sz="6" w:space="12" w:color="DDDDDD"/>
+          <w:bottom w:val="single" w:sz="6" w:space="5" w:color="DDDDDD"/>
+          <w:right w:val="single" w:sz="6" w:space="12" w:color="DDDDDD"/>
+        </w:pBdr>
+        <w:shd w:val="clear" w:color="auto" w:fill="F8F8F8"/>
+        <w:tabs>
+          <w:tab w:val="left" w:pos="916"/>
+          <w:tab w:val="left" w:pos="1832"/>
+          <w:tab w:val="left" w:pos="2748"/>
+          <w:tab w:val="left" w:pos="3664"/>
+          <w:tab w:val="left" w:pos="4580"/>
+          <w:tab w:val="left" w:pos="5496"/>
+          <w:tab w:val="left" w:pos="6412"/>
+          <w:tab w:val="left" w:pos="7328"/>
+          <w:tab w:val="left" w:pos="8244"/>
+          <w:tab w:val="left" w:pos="9160"/>
+          <w:tab w:val="left" w:pos="10076"/>
+          <w:tab w:val="left" w:pos="10992"/>
+          <w:tab w:val="left" w:pos="11908"/>
+          <w:tab w:val="left" w:pos="12824"/>
+          <w:tab w:val="left" w:pos="13740"/>
+          <w:tab w:val="left" w:pos="14656"/>
+        </w:tabs>
+        <w:jc w:val="left"/>
+        <w:rPr>
+          <w:rFonts w:asciiTheme="minorEastAsia" w:hAnsiTheme="minorEastAsia" w:cs="宋体"/>
+          <w:color w:val="333333"/>
+          <w:kern w:val="0"/>
+          <w:sz w:val="22"/>
+        </w:rPr>
+      </w:pPr>
+      <w:r>
+        <w:rPr>
+          <w:rFonts w:ascii="MS Gothic" w:eastAsia="MS Gothic" w:hAnsi="MS Gothic" w:cs="MS Gothic" w:hint="eastAsia"/>
+          <w:color w:val="333333"/>
+          <w:kern w:val="0"/>
+          <w:sz w:val="22"/>
+        </w:rPr>
+        <w:t>​</w:t>
+      </w:r>
+      <w:r>
+        <w:rPr>
+          <w:rFonts w:asciiTheme="minorEastAsia" w:hAnsiTheme="minorEastAsia" w:cs="宋体"/>
+          <w:color w:val="AA5500"/>
+          <w:kern w:val="0"/>
+          <w:sz w:val="22"/>
+        </w:rPr>
+        <w:t>// double cost --- 实时累计金额</w:t>
+      </w:r>
+    </w:p>
+    <w:p>
+      <w:pPr>
+        <w:widowControl/>
+        <w:pBdr>
+          <w:top w:val="single" w:sz="6" w:space="6" w:color="DDDDDD"/>
+          <w:left w:val="single" w:sz="6" w:space="12" w:color="DDDDDD"/>
+          <w:bottom w:val="single" w:sz="6" w:space="5" w:color="DDDDDD"/>
+          <w:right w:val="single" w:sz="6" w:space="12" w:color="DDDDDD"/>
+        </w:pBdr>
+        <w:shd w:val="clear" w:color="auto" w:fill="F8F8F8"/>
+        <w:tabs>
+          <w:tab w:val="left" w:pos="916"/>
+          <w:tab w:val="left" w:pos="1832"/>
+          <w:tab w:val="left" w:pos="2748"/>
+          <w:tab w:val="left" w:pos="3664"/>
+          <w:tab w:val="left" w:pos="4580"/>
+          <w:tab w:val="left" w:pos="5496"/>
+          <w:tab w:val="left" w:pos="6412"/>
+          <w:tab w:val="left" w:pos="7328"/>
+          <w:tab w:val="left" w:pos="8244"/>
+          <w:tab w:val="left" w:pos="9160"/>
+          <w:tab w:val="left" w:pos="10076"/>
+          <w:tab w:val="left" w:pos="10992"/>
+          <w:tab w:val="left" w:pos="11908"/>
+          <w:tab w:val="left" w:pos="12824"/>
+          <w:tab w:val="left" w:pos="13740"/>
+          <w:tab w:val="left" w:pos="14656"/>
+        </w:tabs>
+        <w:jc w:val="left"/>
+        <w:rPr>
+          <w:rFonts w:asciiTheme="minorEastAsia" w:hAnsiTheme="minorEastAsia" w:cs="宋体"/>
+          <w:color w:val="333333"/>
+          <w:kern w:val="0"/>
+          <w:sz w:val="22"/>
+        </w:rPr>
+      </w:pPr>
+      <w:r>
+        <w:rPr>
+          <w:rFonts w:asciiTheme="minorEastAsia" w:hAnsiTheme="minorEastAsia" w:cs="宋体"/>
+          <w:color w:val="AA5500"/>
+          <w:kern w:val="0"/>
+          <w:sz w:val="22"/>
+        </w:rPr>
+        <w:t>// double power --- 实时累计功率</w:t>
+      </w:r>
+    </w:p>
+    <w:p>
+      <w:pPr>
+        <w:widowControl/>
+        <w:pBdr>
+          <w:top w:val="single" w:sz="6" w:space="6" w:color="DDDDDD"/>
+          <w:left w:val="single" w:sz="6" w:space="12" w:color="DDDDDD"/>
+          <w:bottom w:val="single" w:sz="6" w:space="5" w:color="DDDDDD"/>
+          <w:right w:val="single" w:sz="6" w:space="12" w:color="DDDDDD"/>
+        </w:pBdr>
+        <w:shd w:val="clear" w:color="auto" w:fill="F8F8F8"/>
+        <w:tabs>
+          <w:tab w:val="left" w:pos="916"/>
+          <w:tab w:val="left" w:pos="1832"/>
+          <w:tab w:val="left" w:pos="2748"/>
+          <w:tab w:val="left" w:pos="3664"/>
+          <w:tab w:val="left" w:pos="4580"/>
+          <w:tab w:val="left" w:pos="5496"/>
+          <w:tab w:val="left" w:pos="6412"/>
+          <w:tab w:val="left" w:pos="7328"/>
+          <w:tab w:val="left" w:pos="8244"/>
+          <w:tab w:val="left" w:pos="9160"/>
+          <w:tab w:val="left" w:pos="10076"/>
+          <w:tab w:val="left" w:pos="10992"/>
+          <w:tab w:val="left" w:pos="11908"/>
+          <w:tab w:val="left" w:pos="12824"/>
+          <w:tab w:val="left" w:pos="13740"/>
+          <w:tab w:val="left" w:pos="14656"/>
+        </w:tabs>
+        <w:jc w:val="left"/>
+        <w:rPr>
+          <w:rFonts w:ascii="MS Gothic" w:hAnsi="MS Gothic" w:cs="MS Gothic"/>
+          <w:color w:val="333333"/>
+          <w:kern w:val="0"/>
+          <w:sz w:val="22"/>
+        </w:rPr>
+      </w:pPr>
+      <w:r>
+        <w:rPr>
+          <w:rFonts w:asciiTheme="minorEastAsia" w:hAnsiTheme="minorEastAsia" w:cs="宋体"/>
+          <w:color w:val="AA5500"/>
+          <w:kern w:val="0"/>
+          <w:sz w:val="22"/>
+        </w:rPr>
+        <w:t>//</w:t>
+      </w:r>
+      <w:r>
+        <w:rPr>
+          <w:rFonts w:asciiTheme="minorEastAsia" w:hAnsiTheme="minorEastAsia" w:cs="宋体"/>
+          <w:color w:val="AA5500"/>
+          <w:kern w:val="0"/>
+          <w:sz w:val="22"/>
+        </w:rPr>
+        <w:t xml:space="preserve"> int frequence --- </w:t>
+      </w:r>
+      <w:r>
+        <w:rPr>
+          <w:rFonts w:asciiTheme="minorEastAsia" w:hAnsiTheme="minorEastAsia" w:cs="宋体" w:hint="eastAsia"/>
+          <w:color w:val="AA5500"/>
+          <w:kern w:val="0"/>
+          <w:sz w:val="22"/>
+        </w:rPr>
+        <w:t>刷新频率 ms为单位</w:t>
+      </w:r>
+    </w:p>
+    <w:p>
+      <w:pPr>
+        <w:widowControl/>
+        <w:pBdr>
+          <w:top w:val="single" w:sz="6" w:space="6" w:color="DDDDDD"/>
+          <w:left w:val="single" w:sz="6" w:space="12" w:color="DDDDDD"/>
+          <w:bottom w:val="single" w:sz="6" w:space="5" w:color="DDDDDD"/>
+          <w:right w:val="single" w:sz="6" w:space="12" w:color="DDDDDD"/>
+        </w:pBdr>
+        <w:shd w:val="clear" w:color="auto" w:fill="F8F8F8"/>
+        <w:tabs>
+          <w:tab w:val="left" w:pos="916"/>
+          <w:tab w:val="left" w:pos="1832"/>
+          <w:tab w:val="left" w:pos="2748"/>
+          <w:tab w:val="left" w:pos="3664"/>
+          <w:tab w:val="left" w:pos="4580"/>
+          <w:tab w:val="left" w:pos="5496"/>
+          <w:tab w:val="left" w:pos="6412"/>
+          <w:tab w:val="left" w:pos="7328"/>
+          <w:tab w:val="left" w:pos="8244"/>
+          <w:tab w:val="left" w:pos="9160"/>
+          <w:tab w:val="left" w:pos="10076"/>
+          <w:tab w:val="left" w:pos="10992"/>
+          <w:tab w:val="left" w:pos="11908"/>
+          <w:tab w:val="left" w:pos="12824"/>
+          <w:tab w:val="left" w:pos="13740"/>
+          <w:tab w:val="left" w:pos="14656"/>
+        </w:tabs>
+        <w:jc w:val="left"/>
+        <w:rPr>
+          <w:rFonts w:asciiTheme="minorEastAsia" w:hAnsiTheme="minorEastAsia" w:cs="宋体"/>
+          <w:color w:val="333333"/>
+          <w:kern w:val="0"/>
+          <w:sz w:val="22"/>
+        </w:rPr>
+      </w:pPr>
+    </w:p>
+    <w:p>
+      <w:pPr>
+        <w:widowControl/>
+        <w:pBdr>
+          <w:top w:val="single" w:sz="6" w:space="6" w:color="DDDDDD"/>
+          <w:left w:val="single" w:sz="6" w:space="12" w:color="DDDDDD"/>
+          <w:bottom w:val="single" w:sz="6" w:space="5" w:color="DDDDDD"/>
+          <w:right w:val="single" w:sz="6" w:space="12" w:color="DDDDDD"/>
+        </w:pBdr>
+        <w:shd w:val="clear" w:color="auto" w:fill="F8F8F8"/>
+        <w:tabs>
+          <w:tab w:val="left" w:pos="916"/>
+          <w:tab w:val="left" w:pos="1832"/>
+          <w:tab w:val="left" w:pos="2748"/>
+          <w:tab w:val="left" w:pos="3664"/>
+          <w:tab w:val="left" w:pos="4580"/>
+          <w:tab w:val="left" w:pos="5496"/>
+          <w:tab w:val="left" w:pos="6412"/>
+          <w:tab w:val="left" w:pos="7328"/>
+          <w:tab w:val="left" w:pos="8244"/>
+          <w:tab w:val="left" w:pos="9160"/>
+          <w:tab w:val="left" w:pos="10076"/>
+          <w:tab w:val="left" w:pos="10992"/>
+          <w:tab w:val="left" w:pos="11908"/>
+          <w:tab w:val="left" w:pos="12824"/>
+          <w:tab w:val="left" w:pos="13740"/>
+          <w:tab w:val="left" w:pos="14656"/>
+        </w:tabs>
+        <w:jc w:val="left"/>
+        <w:rPr>
+          <w:rFonts w:asciiTheme="minorEastAsia" w:hAnsiTheme="minorEastAsia" w:cs="宋体"/>
+          <w:color w:val="333333"/>
+          <w:kern w:val="0"/>
+          <w:sz w:val="22"/>
+        </w:rPr>
+      </w:pPr>
+      <w:r>
+        <w:rPr>
+          <w:rFonts w:asciiTheme="minorEastAsia" w:hAnsiTheme="minorEastAsia" w:cs="宋体"/>
+          <w:color w:val="AA5500"/>
+          <w:kern w:val="0"/>
+          <w:sz w:val="22"/>
+        </w:rPr>
+        <w:t>///////////////////////从控机向主控机发送的信息///////////////////////</w:t>
+      </w:r>
+    </w:p>
+    <w:p>
+      <w:pPr>
+        <w:widowControl/>
+        <w:pBdr>
+          <w:top w:val="single" w:sz="6" w:space="6" w:color="DDDDDD"/>
+          <w:left w:val="single" w:sz="6" w:space="12" w:color="DDDDDD"/>
+          <w:bottom w:val="single" w:sz="6" w:space="5" w:color="DDDDDD"/>
+          <w:right w:val="single" w:sz="6" w:space="12" w:color="DDDDDD"/>
+        </w:pBdr>
+        <w:shd w:val="clear" w:color="auto" w:fill="F8F8F8"/>
+        <w:tabs>
+          <w:tab w:val="left" w:pos="916"/>
+          <w:tab w:val="left" w:pos="1832"/>
+          <w:tab w:val="left" w:pos="2748"/>
+          <w:tab w:val="left" w:pos="3664"/>
+          <w:tab w:val="left" w:pos="4580"/>
+          <w:tab w:val="left" w:pos="5496"/>
+          <w:tab w:val="left" w:pos="6412"/>
+          <w:tab w:val="left" w:pos="7328"/>
+          <w:tab w:val="left" w:pos="8244"/>
+          <w:tab w:val="left" w:pos="9160"/>
+          <w:tab w:val="left" w:pos="10076"/>
+          <w:tab w:val="left" w:pos="10992"/>
+          <w:tab w:val="left" w:pos="11908"/>
+          <w:tab w:val="left" w:pos="12824"/>
+          <w:tab w:val="left" w:pos="13740"/>
+          <w:tab w:val="left" w:pos="14656"/>
+        </w:tabs>
+        <w:jc w:val="left"/>
+        <w:rPr>
+          <w:rFonts w:asciiTheme="minorEastAsia" w:hAnsiTheme="minorEastAsia" w:cs="宋体"/>
+          <w:color w:val="333333"/>
+          <w:kern w:val="0"/>
+          <w:sz w:val="22"/>
+        </w:rPr>
+      </w:pPr>
+      <w:r>
+        <w:rPr>
+          <w:rFonts w:asciiTheme="minorEastAsia" w:hAnsiTheme="minorEastAsia" w:cs="宋体"/>
+          <w:color w:val="555555"/>
+          <w:kern w:val="0"/>
+          <w:sz w:val="22"/>
+        </w:rPr>
+        <w:t xml:space="preserve">#define LOG_IN_USER 1 </w:t>
+      </w:r>
+    </w:p>
+    <w:p>
+      <w:pPr>
+        <w:widowControl/>
+        <w:pBdr>
+          <w:top w:val="single" w:sz="6" w:space="6" w:color="DDDDDD"/>
+          <w:left w:val="single" w:sz="6" w:space="12" w:color="DDDDDD"/>
+          <w:bottom w:val="single" w:sz="6" w:space="5" w:color="DDDDDD"/>
+          <w:right w:val="single" w:sz="6" w:space="12" w:color="DDDDDD"/>
+        </w:pBdr>
+        <w:shd w:val="clear" w:color="auto" w:fill="F8F8F8"/>
+        <w:tabs>
+          <w:tab w:val="left" w:pos="916"/>
+          <w:tab w:val="left" w:pos="1832"/>
+          <w:tab w:val="left" w:pos="2748"/>
+          <w:tab w:val="left" w:pos="3664"/>
+          <w:tab w:val="left" w:pos="4580"/>
+          <w:tab w:val="left" w:pos="5496"/>
+          <w:tab w:val="left" w:pos="6412"/>
+          <w:tab w:val="left" w:pos="7328"/>
+          <w:tab w:val="left" w:pos="8244"/>
+          <w:tab w:val="left" w:pos="9160"/>
+          <w:tab w:val="left" w:pos="10076"/>
+          <w:tab w:val="left" w:pos="10992"/>
+          <w:tab w:val="left" w:pos="11908"/>
+          <w:tab w:val="left" w:pos="12824"/>
+          <w:tab w:val="left" w:pos="13740"/>
+          <w:tab w:val="left" w:pos="14656"/>
+        </w:tabs>
+        <w:jc w:val="left"/>
+        <w:rPr>
+          <w:rFonts w:asciiTheme="minorEastAsia" w:hAnsiTheme="minorEastAsia" w:cs="宋体"/>
+          <w:color w:val="333333"/>
+          <w:kern w:val="0"/>
+          <w:sz w:val="22"/>
+        </w:rPr>
+      </w:pPr>
+      <w:r>
+        <w:rPr>
+          <w:rFonts w:asciiTheme="minorEastAsia" w:hAnsiTheme="minorEastAsia" w:cs="宋体"/>
+          <w:color w:val="AA5500"/>
+          <w:kern w:val="0"/>
+          <w:sz w:val="22"/>
+        </w:rPr>
+        <w:t>// 从控机输入房间号和身份证号，让主控机验证是否合法</w:t>
+      </w:r>
+    </w:p>
+    <w:p>
+      <w:pPr>
+        <w:widowControl/>
+        <w:pBdr>
+          <w:top w:val="single" w:sz="6" w:space="6" w:color="DDDDDD"/>
+          <w:left w:val="single" w:sz="6" w:space="12" w:color="DDDDDD"/>
+          <w:bottom w:val="single" w:sz="6" w:space="5" w:color="DDDDDD"/>
+          <w:right w:val="single" w:sz="6" w:space="12" w:color="DDDDDD"/>
+        </w:pBdr>
+        <w:shd w:val="clear" w:color="auto" w:fill="F8F8F8"/>
+        <w:tabs>
+          <w:tab w:val="left" w:pos="916"/>
+          <w:tab w:val="left" w:pos="1832"/>
+          <w:tab w:val="left" w:pos="2748"/>
+          <w:tab w:val="left" w:pos="3664"/>
+          <w:tab w:val="left" w:pos="4580"/>
+          <w:tab w:val="left" w:pos="5496"/>
+          <w:tab w:val="left" w:pos="6412"/>
+          <w:tab w:val="left" w:pos="7328"/>
+          <w:tab w:val="left" w:pos="8244"/>
+          <w:tab w:val="left" w:pos="9160"/>
+          <w:tab w:val="left" w:pos="10076"/>
+          <w:tab w:val="left" w:pos="10992"/>
+          <w:tab w:val="left" w:pos="11908"/>
+          <w:tab w:val="left" w:pos="12824"/>
+          <w:tab w:val="left" w:pos="13740"/>
+          <w:tab w:val="left" w:pos="14656"/>
+        </w:tabs>
+        <w:jc w:val="left"/>
+        <w:rPr>
+          <w:rFonts w:asciiTheme="minorEastAsia" w:hAnsiTheme="minorEastAsia" w:cs="宋体"/>
+          <w:color w:val="333333"/>
+          <w:kern w:val="0"/>
+          <w:sz w:val="22"/>
+        </w:rPr>
+      </w:pPr>
+      <w:r>
+        <w:rPr>
+          <w:rFonts w:asciiTheme="minorEastAsia" w:hAnsiTheme="minorEastAsia" w:cs="宋体"/>
+          <w:color w:val="AA5500"/>
+          <w:kern w:val="0"/>
+          <w:sz w:val="22"/>
+        </w:rPr>
+        <w:t>// int op = LOG_IN_USER</w:t>
+      </w:r>
+    </w:p>
+    <w:p>
+      <w:pPr>
+        <w:widowControl/>
+        <w:pBdr>
+          <w:top w:val="single" w:sz="6" w:space="6" w:color="DDDDDD"/>
+          <w:left w:val="single" w:sz="6" w:space="12" w:color="DDDDDD"/>
+          <w:bottom w:val="single" w:sz="6" w:space="5" w:color="DDDDDD"/>
+          <w:right w:val="single" w:sz="6" w:space="12" w:color="DDDDDD"/>
+        </w:pBdr>
+        <w:shd w:val="clear" w:color="auto" w:fill="F8F8F8"/>
+        <w:tabs>
+          <w:tab w:val="left" w:pos="916"/>
+          <w:tab w:val="left" w:pos="1832"/>
+          <w:tab w:val="left" w:pos="2748"/>
+          <w:tab w:val="left" w:pos="3664"/>
+          <w:tab w:val="left" w:pos="4580"/>
+          <w:tab w:val="left" w:pos="5496"/>
+          <w:tab w:val="left" w:pos="6412"/>
+          <w:tab w:val="left" w:pos="7328"/>
+          <w:tab w:val="left" w:pos="8244"/>
+          <w:tab w:val="left" w:pos="9160"/>
+          <w:tab w:val="left" w:pos="10076"/>
+          <w:tab w:val="left" w:pos="10992"/>
+          <w:tab w:val="left" w:pos="11908"/>
+          <w:tab w:val="left" w:pos="12824"/>
+          <w:tab w:val="left" w:pos="13740"/>
+          <w:tab w:val="left" w:pos="14656"/>
+        </w:tabs>
+        <w:jc w:val="left"/>
+        <w:rPr>
+          <w:rFonts w:asciiTheme="minorEastAsia" w:hAnsiTheme="minorEastAsia" w:cs="宋体"/>
+          <w:color w:val="333333"/>
+          <w:kern w:val="0"/>
+          <w:sz w:val="22"/>
+        </w:rPr>
+      </w:pPr>
+      <w:r>
+        <w:rPr>
+          <w:rFonts w:asciiTheme="minorEastAsia" w:hAnsiTheme="minorEastAsia" w:cs="宋体"/>
+          <w:color w:val="AA5500"/>
+          <w:kern w:val="0"/>
+          <w:sz w:val="22"/>
+        </w:rPr>
+        <w:t>// int room_id</w:t>
+      </w:r>
+    </w:p>
+    <w:p>
+      <w:pPr>
+        <w:widowControl/>
+        <w:pBdr>
+          <w:top w:val="single" w:sz="6" w:space="6" w:color="DDDDDD"/>
+          <w:left w:val="single" w:sz="6" w:space="12" w:color="DDDDDD"/>
+          <w:bottom w:val="single" w:sz="6" w:space="5" w:color="DDDDDD"/>
+          <w:right w:val="single" w:sz="6" w:space="12" w:color="DDDDDD"/>
+        </w:pBdr>
+        <w:shd w:val="clear" w:color="auto" w:fill="F8F8F8"/>
+        <w:tabs>
+          <w:tab w:val="left" w:pos="916"/>
+          <w:tab w:val="left" w:pos="1832"/>
+          <w:tab w:val="left" w:pos="2748"/>
+          <w:tab w:val="left" w:pos="3664"/>
+          <w:tab w:val="left" w:pos="4580"/>
+          <w:tab w:val="left" w:pos="5496"/>
+          <w:tab w:val="left" w:pos="6412"/>
+          <w:tab w:val="left" w:pos="7328"/>
+          <w:tab w:val="left" w:pos="8244"/>
+          <w:tab w:val="left" w:pos="9160"/>
+          <w:tab w:val="left" w:pos="10076"/>
+          <w:tab w:val="left" w:pos="10992"/>
+          <w:tab w:val="left" w:pos="11908"/>
+          <w:tab w:val="left" w:pos="12824"/>
+          <w:tab w:val="left" w:pos="13740"/>
+          <w:tab w:val="left" w:pos="14656"/>
+        </w:tabs>
+        <w:jc w:val="left"/>
+        <w:rPr>
+          <w:rFonts w:asciiTheme="minorEastAsia" w:hAnsiTheme="minorEastAsia" w:cs="宋体"/>
+          <w:color w:val="333333"/>
+          <w:kern w:val="0"/>
+          <w:sz w:val="22"/>
+        </w:rPr>
+      </w:pPr>
+      <w:r>
+        <w:rPr>
+          <w:rFonts w:asciiTheme="minorEastAsia" w:hAnsiTheme="minorEastAsia" w:cs="宋体"/>
+          <w:color w:val="AA5500"/>
+          <w:kern w:val="0"/>
+          <w:sz w:val="22"/>
+        </w:rPr>
+        <w:t>// string user_id</w:t>
+      </w:r>
+    </w:p>
+    <w:p>
+      <w:pPr>
+        <w:widowControl/>
+        <w:pBdr>
+          <w:top w:val="single" w:sz="6" w:space="6" w:color="DDDDDD"/>
+          <w:left w:val="single" w:sz="6" w:space="12" w:color="DDDDDD"/>
+          <w:bottom w:val="single" w:sz="6" w:space="5" w:color="DDDDDD"/>
+          <w:right w:val="single" w:sz="6" w:space="12" w:color="DDDDDD"/>
+        </w:pBdr>
+        <w:shd w:val="clear" w:color="auto" w:fill="F8F8F8"/>
+        <w:tabs>
+          <w:tab w:val="left" w:pos="916"/>
+          <w:tab w:val="left" w:pos="1832"/>
+          <w:tab w:val="left" w:pos="2748"/>
+          <w:tab w:val="left" w:pos="3664"/>
+          <w:tab w:val="left" w:pos="4580"/>
+          <w:tab w:val="left" w:pos="5496"/>
+          <w:tab w:val="left" w:pos="6412"/>
+          <w:tab w:val="left" w:pos="7328"/>
+          <w:tab w:val="left" w:pos="8244"/>
+          <w:tab w:val="left" w:pos="9160"/>
+          <w:tab w:val="left" w:pos="10076"/>
+          <w:tab w:val="left" w:pos="10992"/>
+          <w:tab w:val="left" w:pos="11908"/>
+          <w:tab w:val="left" w:pos="12824"/>
+          <w:tab w:val="left" w:pos="13740"/>
+          <w:tab w:val="left" w:pos="14656"/>
+        </w:tabs>
+        <w:jc w:val="left"/>
+        <w:rPr>
+          <w:rFonts w:asciiTheme="minorEastAsia" w:hAnsiTheme="minorEastAsia" w:cs="宋体"/>
+          <w:color w:val="333333"/>
+          <w:kern w:val="0"/>
+          <w:sz w:val="22"/>
+        </w:rPr>
+      </w:pPr>
+      <w:r>
+        <w:rPr>
+          <w:rFonts w:ascii="MS Gothic" w:eastAsia="MS Gothic" w:hAnsi="MS Gothic" w:cs="MS Gothic" w:hint="eastAsia"/>
+          <w:color w:val="333333"/>
+          <w:kern w:val="0"/>
+          <w:sz w:val="22"/>
+        </w:rPr>
+        <w:t>​</w:t>
+      </w:r>
+    </w:p>
+    <w:p>
+      <w:pPr>
+        <w:widowControl/>
+        <w:pBdr>
+          <w:top w:val="single" w:sz="6" w:space="6" w:color="DDDDDD"/>
+          <w:left w:val="single" w:sz="6" w:space="12" w:color="DDDDDD"/>
+          <w:bottom w:val="single" w:sz="6" w:space="5" w:color="DDDDDD"/>
+          <w:right w:val="single" w:sz="6" w:space="12" w:color="DDDDDD"/>
+        </w:pBdr>
+        <w:shd w:val="clear" w:color="auto" w:fill="F8F8F8"/>
+        <w:tabs>
+          <w:tab w:val="left" w:pos="916"/>
+          <w:tab w:val="left" w:pos="1832"/>
+          <w:tab w:val="left" w:pos="2748"/>
+          <w:tab w:val="left" w:pos="3664"/>
+          <w:tab w:val="left" w:pos="4580"/>
+          <w:tab w:val="left" w:pos="5496"/>
+          <w:tab w:val="left" w:pos="6412"/>
+          <w:tab w:val="left" w:pos="7328"/>
+          <w:tab w:val="left" w:pos="8244"/>
+          <w:tab w:val="left" w:pos="9160"/>
+          <w:tab w:val="left" w:pos="10076"/>
+          <w:tab w:val="left" w:pos="10992"/>
+          <w:tab w:val="left" w:pos="11908"/>
+          <w:tab w:val="left" w:pos="12824"/>
+          <w:tab w:val="left" w:pos="13740"/>
+          <w:tab w:val="left" w:pos="14656"/>
+        </w:tabs>
+        <w:jc w:val="left"/>
+        <w:rPr>
+          <w:rFonts w:asciiTheme="minorEastAsia" w:hAnsiTheme="minorEastAsia" w:cs="宋体"/>
+          <w:color w:val="333333"/>
+          <w:kern w:val="0"/>
+          <w:sz w:val="22"/>
+        </w:rPr>
+      </w:pPr>
+      <w:r>
+        <w:rPr>
+          <w:rFonts w:asciiTheme="minorEastAsia" w:hAnsiTheme="minorEastAsia" w:cs="宋体"/>
+          <w:color w:val="555555"/>
+          <w:kern w:val="0"/>
+          <w:sz w:val="22"/>
+        </w:rPr>
+        <w:t>#define REPORT</w:t>
+      </w:r>
+      <w:r>
+        <w:rPr>
+          <w:rFonts w:asciiTheme="minorEastAsia" w:hAnsiTheme="minorEastAsia" w:cs="宋体"/>
+          <w:color w:val="555555"/>
+          <w:kern w:val="0"/>
+          <w:sz w:val="22"/>
+        </w:rPr>
+        <w:t xml:space="preserve">_STATE </w:t>
+      </w:r>
+      <w:r>
+        <w:rPr>
+          <w:rFonts w:asciiTheme="minorEastAsia" w:hAnsiTheme="minorEastAsia" w:cs="宋体"/>
+          <w:color w:val="555555"/>
+          <w:kern w:val="0"/>
+          <w:sz w:val="22"/>
+        </w:rPr>
+        <w:t>3</w:t>
+      </w:r>
+    </w:p>
+    <w:p>
+      <w:pPr>
+        <w:widowControl/>
+        <w:pBdr>
+          <w:top w:val="single" w:sz="6" w:space="6" w:color="DDDDDD"/>
+          <w:left w:val="single" w:sz="6" w:space="12" w:color="DDDDDD"/>
+          <w:bottom w:val="single" w:sz="6" w:space="5" w:color="DDDDDD"/>
+          <w:right w:val="single" w:sz="6" w:space="12" w:color="DDDDDD"/>
+        </w:pBdr>
+        <w:shd w:val="clear" w:color="auto" w:fill="F8F8F8"/>
+        <w:tabs>
+          <w:tab w:val="left" w:pos="916"/>
+          <w:tab w:val="left" w:pos="1832"/>
+          <w:tab w:val="left" w:pos="2748"/>
+          <w:tab w:val="left" w:pos="3664"/>
+          <w:tab w:val="left" w:pos="4580"/>
+          <w:tab w:val="left" w:pos="5496"/>
+          <w:tab w:val="left" w:pos="6412"/>
+          <w:tab w:val="left" w:pos="7328"/>
+          <w:tab w:val="left" w:pos="8244"/>
+          <w:tab w:val="left" w:pos="9160"/>
+          <w:tab w:val="left" w:pos="10076"/>
+          <w:tab w:val="left" w:pos="10992"/>
+          <w:tab w:val="left" w:pos="11908"/>
+          <w:tab w:val="left" w:pos="12824"/>
+          <w:tab w:val="left" w:pos="13740"/>
+          <w:tab w:val="left" w:pos="14656"/>
+        </w:tabs>
+        <w:jc w:val="left"/>
+        <w:rPr>
+          <w:rFonts w:asciiTheme="minorEastAsia" w:hAnsiTheme="minorEastAsia" w:cs="宋体"/>
+          <w:color w:val="AA5500"/>
+          <w:kern w:val="0"/>
+          <w:sz w:val="22"/>
+        </w:rPr>
+      </w:pPr>
+      <w:r>
+        <w:rPr>
+          <w:rFonts w:asciiTheme="minorEastAsia" w:hAnsiTheme="minorEastAsia" w:cs="宋体"/>
+          <w:color w:val="AA5500"/>
+          <w:kern w:val="0"/>
+          <w:sz w:val="22"/>
+        </w:rPr>
+        <w:t>// 从控机周期性回复状态，用于主控机监测房间状态</w:t>
+      </w:r>
+    </w:p>
+    <w:p>
+      <w:pPr>
+        <w:widowControl/>
+        <w:pBdr>
+          <w:top w:val="single" w:sz="6" w:space="6" w:color="DDDDDD"/>
+          <w:left w:val="single" w:sz="6" w:space="12" w:color="DDDDDD"/>
+          <w:bottom w:val="single" w:sz="6" w:space="5" w:color="DDDDDD"/>
+          <w:right w:val="single" w:sz="6" w:space="12" w:color="DDDDDD"/>
+        </w:pBdr>
+        <w:shd w:val="clear" w:color="auto" w:fill="F8F8F8"/>
+        <w:tabs>
+          <w:tab w:val="left" w:pos="916"/>
+          <w:tab w:val="left" w:pos="1832"/>
+          <w:tab w:val="left" w:pos="2748"/>
+          <w:tab w:val="left" w:pos="3664"/>
+          <w:tab w:val="left" w:pos="4580"/>
+          <w:tab w:val="left" w:pos="5496"/>
+          <w:tab w:val="left" w:pos="6412"/>
+          <w:tab w:val="left" w:pos="7328"/>
+          <w:tab w:val="left" w:pos="8244"/>
+          <w:tab w:val="left" w:pos="9160"/>
+          <w:tab w:val="left" w:pos="10076"/>
+          <w:tab w:val="left" w:pos="10992"/>
+          <w:tab w:val="left" w:pos="11908"/>
+          <w:tab w:val="left" w:pos="12824"/>
+          <w:tab w:val="left" w:pos="13740"/>
+          <w:tab w:val="left" w:pos="14656"/>
+        </w:tabs>
+        <w:jc w:val="left"/>
+        <w:rPr>
+          <w:rFonts w:asciiTheme="minorEastAsia" w:hAnsiTheme="minorEastAsia" w:cs="宋体"/>
+          <w:color w:val="AA5500"/>
+          <w:kern w:val="0"/>
+          <w:sz w:val="22"/>
+        </w:rPr>
+      </w:pPr>
+      <w:r>
+        <w:rPr>
+          <w:rFonts w:asciiTheme="minorEastAsia" w:hAnsiTheme="minorEastAsia" w:cs="宋体"/>
+          <w:color w:val="AA5500"/>
+          <w:kern w:val="0"/>
+          <w:sz w:val="22"/>
+        </w:rPr>
+        <w:t xml:space="preserve">// </w:t>
+      </w:r>
+      <w:r>
+        <w:rPr>
+          <w:rFonts w:asciiTheme="minorEastAsia" w:hAnsiTheme="minorEastAsia" w:cs="宋体"/>
+          <w:color w:val="AA5500"/>
+          <w:kern w:val="0"/>
+          <w:sz w:val="22"/>
+        </w:rPr>
+        <w:t>只在开机状态下发送，关机需要发送</w:t>
+      </w:r>
+      <w:r>
+        <w:rPr>
+          <w:rFonts w:asciiTheme="minorEastAsia" w:hAnsiTheme="minorEastAsia" w:cs="宋体"/>
+          <w:color w:val="AA5500"/>
+          <w:kern w:val="0"/>
+          <w:sz w:val="22"/>
+        </w:rPr>
+        <w:t>isOn = false的消息，告知主控机自己关机</w:t>
+      </w:r>
+    </w:p>
+    <w:p>
+      <w:pPr>
+        <w:widowControl/>
+        <w:pBdr>
+          <w:top w:val="single" w:sz="6" w:space="6" w:color="DDDDDD"/>
+          <w:left w:val="single" w:sz="6" w:space="12" w:color="DDDDDD"/>
+          <w:bottom w:val="single" w:sz="6" w:space="5" w:color="DDDDDD"/>
+          <w:right w:val="single" w:sz="6" w:space="12" w:color="DDDDDD"/>
+        </w:pBdr>
+        <w:shd w:val="clear" w:color="auto" w:fill="F8F8F8"/>
+        <w:tabs>
+          <w:tab w:val="left" w:pos="916"/>
+          <w:tab w:val="left" w:pos="1832"/>
+          <w:tab w:val="left" w:pos="2748"/>
+          <w:tab w:val="left" w:pos="3664"/>
+          <w:tab w:val="left" w:pos="4580"/>
+          <w:tab w:val="left" w:pos="5496"/>
+          <w:tab w:val="left" w:pos="6412"/>
+          <w:tab w:val="left" w:pos="7328"/>
+          <w:tab w:val="left" w:pos="8244"/>
+          <w:tab w:val="left" w:pos="9160"/>
+          <w:tab w:val="left" w:pos="10076"/>
+          <w:tab w:val="left" w:pos="10992"/>
+          <w:tab w:val="left" w:pos="11908"/>
+          <w:tab w:val="left" w:pos="12824"/>
+          <w:tab w:val="left" w:pos="13740"/>
+          <w:tab w:val="left" w:pos="14656"/>
+        </w:tabs>
+        <w:jc w:val="left"/>
+        <w:rPr>
+          <w:rFonts w:asciiTheme="minorEastAsia" w:hAnsiTheme="minorEastAsia" w:cs="宋体"/>
+          <w:color w:val="AA5500"/>
+          <w:kern w:val="0"/>
+          <w:sz w:val="22"/>
+        </w:rPr>
+      </w:pPr>
+      <w:r>
+        <w:rPr>
+          <w:rFonts w:asciiTheme="minorEastAsia" w:hAnsiTheme="minorEastAsia" w:cs="宋体"/>
+          <w:color w:val="AA5500"/>
+          <w:kern w:val="0"/>
+          <w:sz w:val="22"/>
+        </w:rPr>
+        <w:t>// int op = REPORT_STATE</w:t>
+      </w:r>
+    </w:p>
+    <w:p>
+      <w:pPr>
+        <w:widowControl/>
+        <w:pBdr>
+          <w:top w:val="single" w:sz="6" w:space="6" w:color="DDDDDD"/>
+          <w:left w:val="single" w:sz="6" w:space="12" w:color="DDDDDD"/>
+          <w:bottom w:val="single" w:sz="6" w:space="5" w:color="DDDDDD"/>
+          <w:right w:val="single" w:sz="6" w:space="12" w:color="DDDDDD"/>
+        </w:pBdr>
+        <w:shd w:val="clear" w:color="auto" w:fill="F8F8F8"/>
+        <w:tabs>
+          <w:tab w:val="left" w:pos="916"/>
+          <w:tab w:val="left" w:pos="1832"/>
+          <w:tab w:val="left" w:pos="2748"/>
+          <w:tab w:val="left" w:pos="3664"/>
+          <w:tab w:val="left" w:pos="4580"/>
+          <w:tab w:val="left" w:pos="5496"/>
+          <w:tab w:val="left" w:pos="6412"/>
+          <w:tab w:val="left" w:pos="7328"/>
+          <w:tab w:val="left" w:pos="8244"/>
+          <w:tab w:val="left" w:pos="9160"/>
+          <w:tab w:val="left" w:pos="10076"/>
+          <w:tab w:val="left" w:pos="10992"/>
+          <w:tab w:val="left" w:pos="11908"/>
+          <w:tab w:val="left" w:pos="12824"/>
+          <w:tab w:val="left" w:pos="13740"/>
+          <w:tab w:val="left" w:pos="14656"/>
+        </w:tabs>
+        <w:jc w:val="left"/>
+        <w:rPr>
+          <w:rFonts w:asciiTheme="minorEastAsia" w:hAnsiTheme="minorEastAsia" w:cs="宋体"/>
+          <w:color w:val="AA5500"/>
+          <w:kern w:val="0"/>
+          <w:sz w:val="22"/>
+        </w:rPr>
+      </w:pPr>
+      <w:r>
+        <w:rPr>
+          <w:rFonts w:asciiTheme="minorEastAsia" w:hAnsiTheme="minorEastAsia" w:cs="宋体"/>
+          <w:color w:val="AA5500"/>
+          <w:kern w:val="0"/>
+          <w:sz w:val="22"/>
+        </w:rPr>
+        <w:t>// bool is_on ---</w:t>
+      </w:r>
+      <w:r>
+        <w:rPr>
+          <w:rFonts w:asciiTheme="minorEastAsia" w:hAnsiTheme="minorEastAsia" w:cs="宋体" w:hint="eastAsia"/>
+          <w:color w:val="AA5500"/>
+          <w:kern w:val="0"/>
+          <w:sz w:val="22"/>
+        </w:rPr>
+        <w:t>是否开机</w:t>
+      </w:r>
+    </w:p>
+    <w:p>
+      <w:pPr>
+        <w:widowControl/>
+        <w:pBdr>
+          <w:top w:val="single" w:sz="6" w:space="6" w:color="DDDDDD"/>
+          <w:left w:val="single" w:sz="6" w:space="12" w:color="DDDDDD"/>
+          <w:bottom w:val="single" w:sz="6" w:space="5" w:color="DDDDDD"/>
+          <w:right w:val="single" w:sz="6" w:space="12" w:color="DDDDDD"/>
+        </w:pBdr>
+        <w:shd w:val="clear" w:color="auto" w:fill="F8F8F8"/>
+        <w:tabs>
+          <w:tab w:val="left" w:pos="916"/>
+          <w:tab w:val="left" w:pos="1832"/>
+          <w:tab w:val="left" w:pos="2748"/>
+          <w:tab w:val="left" w:pos="3664"/>
+          <w:tab w:val="left" w:pos="4580"/>
+          <w:tab w:val="left" w:pos="5496"/>
+          <w:tab w:val="left" w:pos="6412"/>
+          <w:tab w:val="left" w:pos="7328"/>
+          <w:tab w:val="left" w:pos="8244"/>
+          <w:tab w:val="left" w:pos="9160"/>
+          <w:tab w:val="left" w:pos="10076"/>
+          <w:tab w:val="left" w:pos="10992"/>
+          <w:tab w:val="left" w:pos="11908"/>
+          <w:tab w:val="left" w:pos="12824"/>
+          <w:tab w:val="left" w:pos="13740"/>
+          <w:tab w:val="left" w:pos="14656"/>
+        </w:tabs>
+        <w:jc w:val="left"/>
+        <w:rPr>
+          <w:rFonts w:asciiTheme="minorEastAsia" w:hAnsiTheme="minorEastAsia" w:cs="宋体"/>
+          <w:color w:val="AA5500"/>
+          <w:kern w:val="0"/>
+          <w:sz w:val="22"/>
+        </w:rPr>
+      </w:pPr>
+      <w:r>
+        <w:rPr>
+          <w:rFonts w:asciiTheme="minorEastAsia" w:hAnsiTheme="minorEastAsia" w:cs="宋体"/>
+          <w:color w:val="AA5500"/>
+          <w:kern w:val="0"/>
+          <w:sz w:val="22"/>
+        </w:rPr>
+        <w:t xml:space="preserve">// bool is_heat_mode  </w:t>
+      </w:r>
+      <w:r>
+        <w:rPr>
+          <w:rFonts w:asciiTheme="minorEastAsia" w:hAnsiTheme="minorEastAsia" w:cs="宋体" w:hint="eastAsia"/>
+          <w:color w:val="AA5500"/>
+          <w:kern w:val="0"/>
+          <w:sz w:val="22"/>
+        </w:rPr>
+        <w:t>---工作模式</w:t>
+      </w:r>
+    </w:p>
+    <w:p>
+      <w:pPr>
+        <w:widowControl/>
+        <w:pBdr>
+          <w:top w:val="single" w:sz="6" w:space="6" w:color="DDDDDD"/>
+          <w:left w:val="single" w:sz="6" w:space="12" w:color="DDDDDD"/>
+          <w:bottom w:val="single" w:sz="6" w:space="5" w:color="DDDDDD"/>
+          <w:right w:val="single" w:sz="6" w:space="12" w:color="DDDDDD"/>
+        </w:pBdr>
+        <w:shd w:val="clear" w:color="auto" w:fill="F8F8F8"/>
+        <w:tabs>
+          <w:tab w:val="left" w:pos="916"/>
+          <w:tab w:val="left" w:pos="1832"/>
+          <w:tab w:val="left" w:pos="2748"/>
+          <w:tab w:val="left" w:pos="3664"/>
+          <w:tab w:val="left" w:pos="4580"/>
+          <w:tab w:val="left" w:pos="5496"/>
+          <w:tab w:val="left" w:pos="6412"/>
+          <w:tab w:val="left" w:pos="7328"/>
+          <w:tab w:val="left" w:pos="8244"/>
+          <w:tab w:val="left" w:pos="9160"/>
+          <w:tab w:val="left" w:pos="10076"/>
+          <w:tab w:val="left" w:pos="10992"/>
+          <w:tab w:val="left" w:pos="11908"/>
+          <w:tab w:val="left" w:pos="12824"/>
+          <w:tab w:val="left" w:pos="13740"/>
+          <w:tab w:val="left" w:pos="14656"/>
+        </w:tabs>
+        <w:jc w:val="left"/>
+        <w:rPr>
+          <w:rFonts w:asciiTheme="minorEastAsia" w:hAnsiTheme="minorEastAsia" w:cs="宋体"/>
+          <w:color w:val="333333"/>
+          <w:kern w:val="0"/>
+          <w:sz w:val="22"/>
+        </w:rPr>
+      </w:pPr>
+      <w:r>
+        <w:rPr>
+          <w:rFonts w:asciiTheme="minorEastAsia" w:hAnsiTheme="minorEastAsia" w:cs="宋体"/>
+          <w:color w:val="AA5500"/>
+          <w:kern w:val="0"/>
+          <w:sz w:val="22"/>
+        </w:rPr>
+        <w:t>// int set_temp --- the temperature user wants to get</w:t>
+      </w:r>
+    </w:p>
+    <w:p>
+      <w:pPr>
+        <w:widowControl/>
+        <w:pBdr>
+          <w:top w:val="single" w:sz="6" w:space="6" w:color="DDDDDD"/>
+          <w:left w:val="single" w:sz="6" w:space="12" w:color="DDDDDD"/>
+          <w:bottom w:val="single" w:sz="6" w:space="5" w:color="DDDDDD"/>
+          <w:right w:val="single" w:sz="6" w:space="12" w:color="DDDDDD"/>
+        </w:pBdr>
+        <w:shd w:val="clear" w:color="auto" w:fill="F8F8F8"/>
+        <w:tabs>
+          <w:tab w:val="left" w:pos="916"/>
+          <w:tab w:val="left" w:pos="1832"/>
+          <w:tab w:val="left" w:pos="2748"/>
+          <w:tab w:val="left" w:pos="3664"/>
+          <w:tab w:val="left" w:pos="4580"/>
+          <w:tab w:val="left" w:pos="5496"/>
+          <w:tab w:val="left" w:pos="6412"/>
+          <w:tab w:val="left" w:pos="7328"/>
+          <w:tab w:val="left" w:pos="8244"/>
+          <w:tab w:val="left" w:pos="9160"/>
+          <w:tab w:val="left" w:pos="10076"/>
+          <w:tab w:val="left" w:pos="10992"/>
+          <w:tab w:val="left" w:pos="11908"/>
+          <w:tab w:val="left" w:pos="12824"/>
+          <w:tab w:val="left" w:pos="13740"/>
+          <w:tab w:val="left" w:pos="14656"/>
+        </w:tabs>
+        <w:jc w:val="left"/>
+        <w:rPr>
+          <w:rFonts w:asciiTheme="minorEastAsia" w:hAnsiTheme="minorEastAsia" w:cs="宋体"/>
+          <w:color w:val="333333"/>
+          <w:kern w:val="0"/>
+          <w:sz w:val="22"/>
+        </w:rPr>
+      </w:pPr>
+      <w:r>
+        <w:rPr>
+          <w:rFonts w:asciiTheme="minorEastAsia" w:hAnsiTheme="minorEastAsia" w:cs="宋体"/>
+          <w:color w:val="AA5500"/>
+          <w:kern w:val="0"/>
+          <w:sz w:val="22"/>
+        </w:rPr>
+        <w:t>// int real_temp --- the actual temperature in user's room</w:t>
+      </w:r>
+    </w:p>
+    <w:p>
+      <w:pPr>
+        <w:widowControl/>
+        <w:pBdr>
+          <w:top w:val="single" w:sz="6" w:space="6" w:color="DDDDDD"/>
+          <w:left w:val="single" w:sz="6" w:space="12" w:color="DDDDDD"/>
+          <w:bottom w:val="single" w:sz="6" w:space="5" w:color="DDDDDD"/>
+          <w:right w:val="single" w:sz="6" w:space="12" w:color="DDDDDD"/>
+        </w:pBdr>
+        <w:shd w:val="clear" w:color="auto" w:fill="F8F8F8"/>
+        <w:tabs>
+          <w:tab w:val="left" w:pos="916"/>
+          <w:tab w:val="left" w:pos="1832"/>
+          <w:tab w:val="left" w:pos="2748"/>
+          <w:tab w:val="left" w:pos="3664"/>
+          <w:tab w:val="left" w:pos="4580"/>
+          <w:tab w:val="left" w:pos="5496"/>
+          <w:tab w:val="left" w:pos="6412"/>
+          <w:tab w:val="left" w:pos="7328"/>
+          <w:tab w:val="left" w:pos="8244"/>
+          <w:tab w:val="left" w:pos="9160"/>
+          <w:tab w:val="left" w:pos="10076"/>
+          <w:tab w:val="left" w:pos="10992"/>
+          <w:tab w:val="left" w:pos="11908"/>
+          <w:tab w:val="left" w:pos="12824"/>
+          <w:tab w:val="left" w:pos="13740"/>
+          <w:tab w:val="left" w:pos="14656"/>
+        </w:tabs>
+        <w:jc w:val="left"/>
+        <w:rPr>
+          <w:rFonts w:asciiTheme="minorEastAsia" w:hAnsiTheme="minorEastAsia" w:cs="宋体"/>
+          <w:color w:val="333333"/>
+          <w:kern w:val="0"/>
+          <w:sz w:val="22"/>
+        </w:rPr>
+      </w:pPr>
+      <w:r>
+        <w:rPr>
+          <w:rFonts w:asciiTheme="minorEastAsia" w:hAnsiTheme="minorEastAsia" w:cs="宋体"/>
+          <w:color w:val="AA5500"/>
+          <w:kern w:val="0"/>
+          <w:sz w:val="22"/>
+        </w:rPr>
+        <w:t>// int speed = 1..3</w:t>
       </w:r>
       <w:bookmarkStart w:id="0" w:name="_GoBack"/>
       <w:bookmarkEnd w:id="0"/>
       <w:r>
         <w:rPr>
-          <w:rFonts w:asciiTheme="minorEastAsia" w:hAnsiTheme="minorEastAsia" w:cs="宋体" w:hint="eastAsia"/>
-          <w:color w:val="AA5500"/>
-          <w:kern w:val="0"/>
-          <w:sz w:val="22"/>
-        </w:rPr>
-        <w:t>）</w:t>
-      </w:r>
-    </w:p>
-    <w:p>
-      <w:pPr>
-        <w:widowControl/>
-        <w:pBdr>
-          <w:top w:val="single" w:sz="6" w:space="6" w:color="DDDDDD"/>
-          <w:left w:val="single" w:sz="6" w:space="12" w:color="DDDDDD"/>
-          <w:bottom w:val="single" w:sz="6" w:space="5" w:color="DDDDDD"/>
-          <w:right w:val="single" w:sz="6" w:space="12" w:color="DDDDDD"/>
-        </w:pBdr>
-        <w:shd w:val="clear" w:color="auto" w:fill="F8F8F8"/>
-        <w:tabs>
-          <w:tab w:val="left" w:pos="916"/>
-          <w:tab w:val="left" w:pos="1832"/>
-          <w:tab w:val="left" w:pos="2748"/>
-          <w:tab w:val="left" w:pos="3664"/>
-          <w:tab w:val="left" w:pos="4580"/>
-          <w:tab w:val="left" w:pos="5496"/>
-          <w:tab w:val="left" w:pos="6412"/>
-          <w:tab w:val="left" w:pos="7328"/>
-          <w:tab w:val="left" w:pos="8244"/>
-          <w:tab w:val="left" w:pos="9160"/>
-          <w:tab w:val="left" w:pos="10076"/>
-          <w:tab w:val="left" w:pos="10992"/>
-          <w:tab w:val="left" w:pos="11908"/>
-          <w:tab w:val="left" w:pos="12824"/>
-          <w:tab w:val="left" w:pos="13740"/>
-          <w:tab w:val="left" w:pos="14656"/>
-        </w:tabs>
-        <w:jc w:val="left"/>
-        <w:rPr>
-          <w:rFonts w:asciiTheme="minorEastAsia" w:hAnsiTheme="minorEastAsia" w:cs="宋体"/>
-          <w:color w:val="AA5500"/>
-          <w:kern w:val="0"/>
-          <w:sz w:val="22"/>
-        </w:rPr>
-      </w:pPr>
-      <w:r>
-        <w:rPr>
-          <w:rFonts w:asciiTheme="minorEastAsia" w:hAnsiTheme="minorEastAsia" w:cs="宋体"/>
-          <w:color w:val="AA5500"/>
-          <w:kern w:val="0"/>
-          <w:sz w:val="22"/>
-        </w:rPr>
-        <w:t>// int ret = REPLY_CON</w:t>
-      </w:r>
-    </w:p>
-    <w:p>
-      <w:pPr>
-        <w:widowControl/>
-        <w:pBdr>
-          <w:top w:val="single" w:sz="6" w:space="6" w:color="DDDDDD"/>
-          <w:left w:val="single" w:sz="6" w:space="12" w:color="DDDDDD"/>
-          <w:bottom w:val="single" w:sz="6" w:space="5" w:color="DDDDDD"/>
-          <w:right w:val="single" w:sz="6" w:space="12" w:color="DDDDDD"/>
-        </w:pBdr>
-        <w:shd w:val="clear" w:color="auto" w:fill="F8F8F8"/>
-        <w:tabs>
-          <w:tab w:val="left" w:pos="916"/>
-          <w:tab w:val="left" w:pos="1832"/>
-          <w:tab w:val="left" w:pos="2748"/>
-          <w:tab w:val="left" w:pos="3664"/>
-          <w:tab w:val="left" w:pos="4580"/>
-          <w:tab w:val="left" w:pos="5496"/>
-          <w:tab w:val="left" w:pos="6412"/>
-          <w:tab w:val="left" w:pos="7328"/>
-          <w:tab w:val="left" w:pos="8244"/>
-          <w:tab w:val="left" w:pos="9160"/>
-          <w:tab w:val="left" w:pos="10076"/>
-          <w:tab w:val="left" w:pos="10992"/>
-          <w:tab w:val="left" w:pos="11908"/>
-          <w:tab w:val="left" w:pos="12824"/>
-          <w:tab w:val="left" w:pos="13740"/>
-          <w:tab w:val="left" w:pos="14656"/>
-        </w:tabs>
-        <w:jc w:val="left"/>
-        <w:rPr>
-          <w:rFonts w:asciiTheme="minorEastAsia" w:hAnsiTheme="minorEastAsia" w:cs="宋体"/>
-          <w:color w:val="333333"/>
-          <w:kern w:val="0"/>
-          <w:sz w:val="22"/>
-        </w:rPr>
-      </w:pPr>
-      <w:r>
-        <w:rPr>
-          <w:rFonts w:asciiTheme="minorEastAsia" w:hAnsiTheme="minorEastAsia" w:cs="宋体"/>
-          <w:color w:val="AA5500"/>
-          <w:kern w:val="0"/>
-          <w:sz w:val="22"/>
-        </w:rPr>
-        <w:t>// bool is_vaild</w:t>
-      </w:r>
-      <w:r>
-        <w:rPr>
-          <w:rFonts w:asciiTheme="minorEastAsia" w:hAnsiTheme="minorEastAsia" w:cs="宋体"/>
-          <w:color w:val="AA5500"/>
-          <w:kern w:val="0"/>
-          <w:sz w:val="22"/>
-        </w:rPr>
-        <w:t xml:space="preserve"> </w:t>
-      </w:r>
-      <w:r>
-        <w:rPr>
-          <w:rFonts w:asciiTheme="minorEastAsia" w:hAnsiTheme="minorEastAsia" w:cs="宋体" w:hint="eastAsia"/>
-          <w:color w:val="AA5500"/>
-          <w:kern w:val="0"/>
-          <w:sz w:val="22"/>
-        </w:rPr>
-        <w:t>---是否送风</w:t>
-      </w:r>
-    </w:p>
-    <w:p>
-      <w:pPr>
-        <w:widowControl/>
-        <w:pBdr>
-          <w:top w:val="single" w:sz="6" w:space="6" w:color="DDDDDD"/>
-          <w:left w:val="single" w:sz="6" w:space="12" w:color="DDDDDD"/>
-          <w:bottom w:val="single" w:sz="6" w:space="5" w:color="DDDDDD"/>
-          <w:right w:val="single" w:sz="6" w:space="12" w:color="DDDDDD"/>
-        </w:pBdr>
-        <w:shd w:val="clear" w:color="auto" w:fill="F8F8F8"/>
-        <w:tabs>
-          <w:tab w:val="left" w:pos="916"/>
-          <w:tab w:val="left" w:pos="1832"/>
-          <w:tab w:val="left" w:pos="2748"/>
-          <w:tab w:val="left" w:pos="3664"/>
-          <w:tab w:val="left" w:pos="4580"/>
-          <w:tab w:val="left" w:pos="5496"/>
-          <w:tab w:val="left" w:pos="6412"/>
-          <w:tab w:val="left" w:pos="7328"/>
-          <w:tab w:val="left" w:pos="8244"/>
-          <w:tab w:val="left" w:pos="9160"/>
-          <w:tab w:val="left" w:pos="10076"/>
-          <w:tab w:val="left" w:pos="10992"/>
-          <w:tab w:val="left" w:pos="11908"/>
-          <w:tab w:val="left" w:pos="12824"/>
-          <w:tab w:val="left" w:pos="13740"/>
-          <w:tab w:val="left" w:pos="14656"/>
-        </w:tabs>
-        <w:jc w:val="left"/>
-        <w:rPr>
-          <w:rFonts w:asciiTheme="minorEastAsia" w:hAnsiTheme="minorEastAsia" w:cs="宋体"/>
-          <w:color w:val="333333"/>
-          <w:kern w:val="0"/>
-          <w:sz w:val="22"/>
-        </w:rPr>
-      </w:pPr>
-      <w:r>
-        <w:rPr>
           <w:rFonts w:ascii="MS Gothic" w:eastAsia="MS Gothic" w:hAnsi="MS Gothic" w:cs="MS Gothic" w:hint="eastAsia"/>
           <w:color w:val="333333"/>
           <w:kern w:val="0"/>
@@ -802,990 +1840,6 @@
         </w:rPr>
         <w:t>​</w:t>
       </w:r>
-      <w:r>
-        <w:rPr>
-          <w:rFonts w:asciiTheme="minorEastAsia" w:hAnsiTheme="minorEastAsia" w:cs="宋体"/>
-          <w:color w:val="AA5500"/>
-          <w:kern w:val="0"/>
-          <w:sz w:val="22"/>
-        </w:rPr>
-        <w:t>// double cost --- 实时累计金额</w:t>
-      </w:r>
-    </w:p>
-    <w:p>
-      <w:pPr>
-        <w:widowControl/>
-        <w:pBdr>
-          <w:top w:val="single" w:sz="6" w:space="6" w:color="DDDDDD"/>
-          <w:left w:val="single" w:sz="6" w:space="12" w:color="DDDDDD"/>
-          <w:bottom w:val="single" w:sz="6" w:space="5" w:color="DDDDDD"/>
-          <w:right w:val="single" w:sz="6" w:space="12" w:color="DDDDDD"/>
-        </w:pBdr>
-        <w:shd w:val="clear" w:color="auto" w:fill="F8F8F8"/>
-        <w:tabs>
-          <w:tab w:val="left" w:pos="916"/>
-          <w:tab w:val="left" w:pos="1832"/>
-          <w:tab w:val="left" w:pos="2748"/>
-          <w:tab w:val="left" w:pos="3664"/>
-          <w:tab w:val="left" w:pos="4580"/>
-          <w:tab w:val="left" w:pos="5496"/>
-          <w:tab w:val="left" w:pos="6412"/>
-          <w:tab w:val="left" w:pos="7328"/>
-          <w:tab w:val="left" w:pos="8244"/>
-          <w:tab w:val="left" w:pos="9160"/>
-          <w:tab w:val="left" w:pos="10076"/>
-          <w:tab w:val="left" w:pos="10992"/>
-          <w:tab w:val="left" w:pos="11908"/>
-          <w:tab w:val="left" w:pos="12824"/>
-          <w:tab w:val="left" w:pos="13740"/>
-          <w:tab w:val="left" w:pos="14656"/>
-        </w:tabs>
-        <w:jc w:val="left"/>
-        <w:rPr>
-          <w:rFonts w:asciiTheme="minorEastAsia" w:hAnsiTheme="minorEastAsia" w:cs="宋体"/>
-          <w:color w:val="333333"/>
-          <w:kern w:val="0"/>
-          <w:sz w:val="22"/>
-        </w:rPr>
-      </w:pPr>
-      <w:r>
-        <w:rPr>
-          <w:rFonts w:asciiTheme="minorEastAsia" w:hAnsiTheme="minorEastAsia" w:cs="宋体"/>
-          <w:color w:val="AA5500"/>
-          <w:kern w:val="0"/>
-          <w:sz w:val="22"/>
-        </w:rPr>
-        <w:t>// double power --- 实时累计功率</w:t>
-      </w:r>
-    </w:p>
-    <w:p>
-      <w:pPr>
-        <w:widowControl/>
-        <w:pBdr>
-          <w:top w:val="single" w:sz="6" w:space="6" w:color="DDDDDD"/>
-          <w:left w:val="single" w:sz="6" w:space="12" w:color="DDDDDD"/>
-          <w:bottom w:val="single" w:sz="6" w:space="5" w:color="DDDDDD"/>
-          <w:right w:val="single" w:sz="6" w:space="12" w:color="DDDDDD"/>
-        </w:pBdr>
-        <w:shd w:val="clear" w:color="auto" w:fill="F8F8F8"/>
-        <w:tabs>
-          <w:tab w:val="left" w:pos="916"/>
-          <w:tab w:val="left" w:pos="1832"/>
-          <w:tab w:val="left" w:pos="2748"/>
-          <w:tab w:val="left" w:pos="3664"/>
-          <w:tab w:val="left" w:pos="4580"/>
-          <w:tab w:val="left" w:pos="5496"/>
-          <w:tab w:val="left" w:pos="6412"/>
-          <w:tab w:val="left" w:pos="7328"/>
-          <w:tab w:val="left" w:pos="8244"/>
-          <w:tab w:val="left" w:pos="9160"/>
-          <w:tab w:val="left" w:pos="10076"/>
-          <w:tab w:val="left" w:pos="10992"/>
-          <w:tab w:val="left" w:pos="11908"/>
-          <w:tab w:val="left" w:pos="12824"/>
-          <w:tab w:val="left" w:pos="13740"/>
-          <w:tab w:val="left" w:pos="14656"/>
-        </w:tabs>
-        <w:jc w:val="left"/>
-        <w:rPr>
-          <w:rFonts w:ascii="MS Gothic" w:hAnsi="MS Gothic" w:cs="MS Gothic"/>
-          <w:color w:val="333333"/>
-          <w:kern w:val="0"/>
-          <w:sz w:val="22"/>
-        </w:rPr>
-      </w:pPr>
-    </w:p>
-    <w:p>
-      <w:pPr>
-        <w:widowControl/>
-        <w:pBdr>
-          <w:top w:val="single" w:sz="6" w:space="6" w:color="DDDDDD"/>
-          <w:left w:val="single" w:sz="6" w:space="12" w:color="DDDDDD"/>
-          <w:bottom w:val="single" w:sz="6" w:space="5" w:color="DDDDDD"/>
-          <w:right w:val="single" w:sz="6" w:space="12" w:color="DDDDDD"/>
-        </w:pBdr>
-        <w:shd w:val="clear" w:color="auto" w:fill="F8F8F8"/>
-        <w:tabs>
-          <w:tab w:val="left" w:pos="916"/>
-          <w:tab w:val="left" w:pos="1832"/>
-          <w:tab w:val="left" w:pos="2748"/>
-          <w:tab w:val="left" w:pos="3664"/>
-          <w:tab w:val="left" w:pos="4580"/>
-          <w:tab w:val="left" w:pos="5496"/>
-          <w:tab w:val="left" w:pos="6412"/>
-          <w:tab w:val="left" w:pos="7328"/>
-          <w:tab w:val="left" w:pos="8244"/>
-          <w:tab w:val="left" w:pos="9160"/>
-          <w:tab w:val="left" w:pos="10076"/>
-          <w:tab w:val="left" w:pos="10992"/>
-          <w:tab w:val="left" w:pos="11908"/>
-          <w:tab w:val="left" w:pos="12824"/>
-          <w:tab w:val="left" w:pos="13740"/>
-          <w:tab w:val="left" w:pos="14656"/>
-        </w:tabs>
-        <w:jc w:val="left"/>
-        <w:rPr>
-          <w:rFonts w:asciiTheme="minorEastAsia" w:hAnsiTheme="minorEastAsia" w:cs="宋体"/>
-          <w:color w:val="333333"/>
-          <w:kern w:val="0"/>
-          <w:sz w:val="22"/>
-        </w:rPr>
-      </w:pPr>
-    </w:p>
-    <w:p>
-      <w:pPr>
-        <w:widowControl/>
-        <w:pBdr>
-          <w:top w:val="single" w:sz="6" w:space="6" w:color="DDDDDD"/>
-          <w:left w:val="single" w:sz="6" w:space="12" w:color="DDDDDD"/>
-          <w:bottom w:val="single" w:sz="6" w:space="5" w:color="DDDDDD"/>
-          <w:right w:val="single" w:sz="6" w:space="12" w:color="DDDDDD"/>
-        </w:pBdr>
-        <w:shd w:val="clear" w:color="auto" w:fill="F8F8F8"/>
-        <w:tabs>
-          <w:tab w:val="left" w:pos="916"/>
-          <w:tab w:val="left" w:pos="1832"/>
-          <w:tab w:val="left" w:pos="2748"/>
-          <w:tab w:val="left" w:pos="3664"/>
-          <w:tab w:val="left" w:pos="4580"/>
-          <w:tab w:val="left" w:pos="5496"/>
-          <w:tab w:val="left" w:pos="6412"/>
-          <w:tab w:val="left" w:pos="7328"/>
-          <w:tab w:val="left" w:pos="8244"/>
-          <w:tab w:val="left" w:pos="9160"/>
-          <w:tab w:val="left" w:pos="10076"/>
-          <w:tab w:val="left" w:pos="10992"/>
-          <w:tab w:val="left" w:pos="11908"/>
-          <w:tab w:val="left" w:pos="12824"/>
-          <w:tab w:val="left" w:pos="13740"/>
-          <w:tab w:val="left" w:pos="14656"/>
-        </w:tabs>
-        <w:jc w:val="left"/>
-        <w:rPr>
-          <w:rFonts w:asciiTheme="minorEastAsia" w:hAnsiTheme="minorEastAsia" w:cs="宋体"/>
-          <w:color w:val="333333"/>
-          <w:kern w:val="0"/>
-          <w:sz w:val="22"/>
-        </w:rPr>
-      </w:pPr>
-      <w:r>
-        <w:rPr>
-          <w:rFonts w:asciiTheme="minorEastAsia" w:hAnsiTheme="minorEastAsia" w:cs="宋体"/>
-          <w:color w:val="AA5500"/>
-          <w:kern w:val="0"/>
-          <w:sz w:val="22"/>
-        </w:rPr>
-        <w:t>///////////////////////从控机向主控机发送的信息///////////////////////</w:t>
-      </w:r>
-    </w:p>
-    <w:p>
-      <w:pPr>
-        <w:widowControl/>
-        <w:pBdr>
-          <w:top w:val="single" w:sz="6" w:space="6" w:color="DDDDDD"/>
-          <w:left w:val="single" w:sz="6" w:space="12" w:color="DDDDDD"/>
-          <w:bottom w:val="single" w:sz="6" w:space="5" w:color="DDDDDD"/>
-          <w:right w:val="single" w:sz="6" w:space="12" w:color="DDDDDD"/>
-        </w:pBdr>
-        <w:shd w:val="clear" w:color="auto" w:fill="F8F8F8"/>
-        <w:tabs>
-          <w:tab w:val="left" w:pos="916"/>
-          <w:tab w:val="left" w:pos="1832"/>
-          <w:tab w:val="left" w:pos="2748"/>
-          <w:tab w:val="left" w:pos="3664"/>
-          <w:tab w:val="left" w:pos="4580"/>
-          <w:tab w:val="left" w:pos="5496"/>
-          <w:tab w:val="left" w:pos="6412"/>
-          <w:tab w:val="left" w:pos="7328"/>
-          <w:tab w:val="left" w:pos="8244"/>
-          <w:tab w:val="left" w:pos="9160"/>
-          <w:tab w:val="left" w:pos="10076"/>
-          <w:tab w:val="left" w:pos="10992"/>
-          <w:tab w:val="left" w:pos="11908"/>
-          <w:tab w:val="left" w:pos="12824"/>
-          <w:tab w:val="left" w:pos="13740"/>
-          <w:tab w:val="left" w:pos="14656"/>
-        </w:tabs>
-        <w:jc w:val="left"/>
-        <w:rPr>
-          <w:rFonts w:asciiTheme="minorEastAsia" w:hAnsiTheme="minorEastAsia" w:cs="宋体"/>
-          <w:color w:val="333333"/>
-          <w:kern w:val="0"/>
-          <w:sz w:val="22"/>
-        </w:rPr>
-      </w:pPr>
-      <w:r>
-        <w:rPr>
-          <w:rFonts w:asciiTheme="minorEastAsia" w:hAnsiTheme="minorEastAsia" w:cs="宋体"/>
-          <w:color w:val="555555"/>
-          <w:kern w:val="0"/>
-          <w:sz w:val="22"/>
-        </w:rPr>
-        <w:t xml:space="preserve">#define LOG_IN_USER 1 </w:t>
-      </w:r>
-    </w:p>
-    <w:p>
-      <w:pPr>
-        <w:widowControl/>
-        <w:pBdr>
-          <w:top w:val="single" w:sz="6" w:space="6" w:color="DDDDDD"/>
-          <w:left w:val="single" w:sz="6" w:space="12" w:color="DDDDDD"/>
-          <w:bottom w:val="single" w:sz="6" w:space="5" w:color="DDDDDD"/>
-          <w:right w:val="single" w:sz="6" w:space="12" w:color="DDDDDD"/>
-        </w:pBdr>
-        <w:shd w:val="clear" w:color="auto" w:fill="F8F8F8"/>
-        <w:tabs>
-          <w:tab w:val="left" w:pos="916"/>
-          <w:tab w:val="left" w:pos="1832"/>
-          <w:tab w:val="left" w:pos="2748"/>
-          <w:tab w:val="left" w:pos="3664"/>
-          <w:tab w:val="left" w:pos="4580"/>
-          <w:tab w:val="left" w:pos="5496"/>
-          <w:tab w:val="left" w:pos="6412"/>
-          <w:tab w:val="left" w:pos="7328"/>
-          <w:tab w:val="left" w:pos="8244"/>
-          <w:tab w:val="left" w:pos="9160"/>
-          <w:tab w:val="left" w:pos="10076"/>
-          <w:tab w:val="left" w:pos="10992"/>
-          <w:tab w:val="left" w:pos="11908"/>
-          <w:tab w:val="left" w:pos="12824"/>
-          <w:tab w:val="left" w:pos="13740"/>
-          <w:tab w:val="left" w:pos="14656"/>
-        </w:tabs>
-        <w:jc w:val="left"/>
-        <w:rPr>
-          <w:rFonts w:asciiTheme="minorEastAsia" w:hAnsiTheme="minorEastAsia" w:cs="宋体"/>
-          <w:color w:val="333333"/>
-          <w:kern w:val="0"/>
-          <w:sz w:val="22"/>
-        </w:rPr>
-      </w:pPr>
-      <w:r>
-        <w:rPr>
-          <w:rFonts w:asciiTheme="minorEastAsia" w:hAnsiTheme="minorEastAsia" w:cs="宋体"/>
-          <w:color w:val="AA5500"/>
-          <w:kern w:val="0"/>
-          <w:sz w:val="22"/>
-        </w:rPr>
-        <w:t>// 从控机输入房间号和身份证号，让主控机验证是否合法</w:t>
-      </w:r>
-    </w:p>
-    <w:p>
-      <w:pPr>
-        <w:widowControl/>
-        <w:pBdr>
-          <w:top w:val="single" w:sz="6" w:space="6" w:color="DDDDDD"/>
-          <w:left w:val="single" w:sz="6" w:space="12" w:color="DDDDDD"/>
-          <w:bottom w:val="single" w:sz="6" w:space="5" w:color="DDDDDD"/>
-          <w:right w:val="single" w:sz="6" w:space="12" w:color="DDDDDD"/>
-        </w:pBdr>
-        <w:shd w:val="clear" w:color="auto" w:fill="F8F8F8"/>
-        <w:tabs>
-          <w:tab w:val="left" w:pos="916"/>
-          <w:tab w:val="left" w:pos="1832"/>
-          <w:tab w:val="left" w:pos="2748"/>
-          <w:tab w:val="left" w:pos="3664"/>
-          <w:tab w:val="left" w:pos="4580"/>
-          <w:tab w:val="left" w:pos="5496"/>
-          <w:tab w:val="left" w:pos="6412"/>
-          <w:tab w:val="left" w:pos="7328"/>
-          <w:tab w:val="left" w:pos="8244"/>
-          <w:tab w:val="left" w:pos="9160"/>
-          <w:tab w:val="left" w:pos="10076"/>
-          <w:tab w:val="left" w:pos="10992"/>
-          <w:tab w:val="left" w:pos="11908"/>
-          <w:tab w:val="left" w:pos="12824"/>
-          <w:tab w:val="left" w:pos="13740"/>
-          <w:tab w:val="left" w:pos="14656"/>
-        </w:tabs>
-        <w:jc w:val="left"/>
-        <w:rPr>
-          <w:rFonts w:asciiTheme="minorEastAsia" w:hAnsiTheme="minorEastAsia" w:cs="宋体"/>
-          <w:color w:val="333333"/>
-          <w:kern w:val="0"/>
-          <w:sz w:val="22"/>
-        </w:rPr>
-      </w:pPr>
-      <w:r>
-        <w:rPr>
-          <w:rFonts w:asciiTheme="minorEastAsia" w:hAnsiTheme="minorEastAsia" w:cs="宋体"/>
-          <w:color w:val="AA5500"/>
-          <w:kern w:val="0"/>
-          <w:sz w:val="22"/>
-        </w:rPr>
-        <w:t>// int op = LOG_IN_USER</w:t>
-      </w:r>
-    </w:p>
-    <w:p>
-      <w:pPr>
-        <w:widowControl/>
-        <w:pBdr>
-          <w:top w:val="single" w:sz="6" w:space="6" w:color="DDDDDD"/>
-          <w:left w:val="single" w:sz="6" w:space="12" w:color="DDDDDD"/>
-          <w:bottom w:val="single" w:sz="6" w:space="5" w:color="DDDDDD"/>
-          <w:right w:val="single" w:sz="6" w:space="12" w:color="DDDDDD"/>
-        </w:pBdr>
-        <w:shd w:val="clear" w:color="auto" w:fill="F8F8F8"/>
-        <w:tabs>
-          <w:tab w:val="left" w:pos="916"/>
-          <w:tab w:val="left" w:pos="1832"/>
-          <w:tab w:val="left" w:pos="2748"/>
-          <w:tab w:val="left" w:pos="3664"/>
-          <w:tab w:val="left" w:pos="4580"/>
-          <w:tab w:val="left" w:pos="5496"/>
-          <w:tab w:val="left" w:pos="6412"/>
-          <w:tab w:val="left" w:pos="7328"/>
-          <w:tab w:val="left" w:pos="8244"/>
-          <w:tab w:val="left" w:pos="9160"/>
-          <w:tab w:val="left" w:pos="10076"/>
-          <w:tab w:val="left" w:pos="10992"/>
-          <w:tab w:val="left" w:pos="11908"/>
-          <w:tab w:val="left" w:pos="12824"/>
-          <w:tab w:val="left" w:pos="13740"/>
-          <w:tab w:val="left" w:pos="14656"/>
-        </w:tabs>
-        <w:jc w:val="left"/>
-        <w:rPr>
-          <w:rFonts w:asciiTheme="minorEastAsia" w:hAnsiTheme="minorEastAsia" w:cs="宋体"/>
-          <w:color w:val="333333"/>
-          <w:kern w:val="0"/>
-          <w:sz w:val="22"/>
-        </w:rPr>
-      </w:pPr>
-      <w:r>
-        <w:rPr>
-          <w:rFonts w:asciiTheme="minorEastAsia" w:hAnsiTheme="minorEastAsia" w:cs="宋体"/>
-          <w:color w:val="AA5500"/>
-          <w:kern w:val="0"/>
-          <w:sz w:val="22"/>
-        </w:rPr>
-        <w:t>// int room_id</w:t>
-      </w:r>
-    </w:p>
-    <w:p>
-      <w:pPr>
-        <w:widowControl/>
-        <w:pBdr>
-          <w:top w:val="single" w:sz="6" w:space="6" w:color="DDDDDD"/>
-          <w:left w:val="single" w:sz="6" w:space="12" w:color="DDDDDD"/>
-          <w:bottom w:val="single" w:sz="6" w:space="5" w:color="DDDDDD"/>
-          <w:right w:val="single" w:sz="6" w:space="12" w:color="DDDDDD"/>
-        </w:pBdr>
-        <w:shd w:val="clear" w:color="auto" w:fill="F8F8F8"/>
-        <w:tabs>
-          <w:tab w:val="left" w:pos="916"/>
-          <w:tab w:val="left" w:pos="1832"/>
-          <w:tab w:val="left" w:pos="2748"/>
-          <w:tab w:val="left" w:pos="3664"/>
-          <w:tab w:val="left" w:pos="4580"/>
-          <w:tab w:val="left" w:pos="5496"/>
-          <w:tab w:val="left" w:pos="6412"/>
-          <w:tab w:val="left" w:pos="7328"/>
-          <w:tab w:val="left" w:pos="8244"/>
-          <w:tab w:val="left" w:pos="9160"/>
-          <w:tab w:val="left" w:pos="10076"/>
-          <w:tab w:val="left" w:pos="10992"/>
-          <w:tab w:val="left" w:pos="11908"/>
-          <w:tab w:val="left" w:pos="12824"/>
-          <w:tab w:val="left" w:pos="13740"/>
-          <w:tab w:val="left" w:pos="14656"/>
-        </w:tabs>
-        <w:jc w:val="left"/>
-        <w:rPr>
-          <w:rFonts w:asciiTheme="minorEastAsia" w:hAnsiTheme="minorEastAsia" w:cs="宋体"/>
-          <w:color w:val="333333"/>
-          <w:kern w:val="0"/>
-          <w:sz w:val="22"/>
-        </w:rPr>
-      </w:pPr>
-      <w:r>
-        <w:rPr>
-          <w:rFonts w:asciiTheme="minorEastAsia" w:hAnsiTheme="minorEastAsia" w:cs="宋体"/>
-          <w:color w:val="AA5500"/>
-          <w:kern w:val="0"/>
-          <w:sz w:val="22"/>
-        </w:rPr>
-        <w:t>// string user_id</w:t>
-      </w:r>
-    </w:p>
-    <w:p>
-      <w:pPr>
-        <w:widowControl/>
-        <w:pBdr>
-          <w:top w:val="single" w:sz="6" w:space="6" w:color="DDDDDD"/>
-          <w:left w:val="single" w:sz="6" w:space="12" w:color="DDDDDD"/>
-          <w:bottom w:val="single" w:sz="6" w:space="5" w:color="DDDDDD"/>
-          <w:right w:val="single" w:sz="6" w:space="12" w:color="DDDDDD"/>
-        </w:pBdr>
-        <w:shd w:val="clear" w:color="auto" w:fill="F8F8F8"/>
-        <w:tabs>
-          <w:tab w:val="left" w:pos="916"/>
-          <w:tab w:val="left" w:pos="1832"/>
-          <w:tab w:val="left" w:pos="2748"/>
-          <w:tab w:val="left" w:pos="3664"/>
-          <w:tab w:val="left" w:pos="4580"/>
-          <w:tab w:val="left" w:pos="5496"/>
-          <w:tab w:val="left" w:pos="6412"/>
-          <w:tab w:val="left" w:pos="7328"/>
-          <w:tab w:val="left" w:pos="8244"/>
-          <w:tab w:val="left" w:pos="9160"/>
-          <w:tab w:val="left" w:pos="10076"/>
-          <w:tab w:val="left" w:pos="10992"/>
-          <w:tab w:val="left" w:pos="11908"/>
-          <w:tab w:val="left" w:pos="12824"/>
-          <w:tab w:val="left" w:pos="13740"/>
-          <w:tab w:val="left" w:pos="14656"/>
-        </w:tabs>
-        <w:jc w:val="left"/>
-        <w:rPr>
-          <w:rFonts w:asciiTheme="minorEastAsia" w:hAnsiTheme="minorEastAsia" w:cs="宋体"/>
-          <w:color w:val="333333"/>
-          <w:kern w:val="0"/>
-          <w:sz w:val="22"/>
-        </w:rPr>
-      </w:pPr>
-      <w:r>
-        <w:rPr>
-          <w:rFonts w:ascii="MS Gothic" w:eastAsia="MS Gothic" w:hAnsi="MS Gothic" w:cs="MS Gothic" w:hint="eastAsia"/>
-          <w:color w:val="333333"/>
-          <w:kern w:val="0"/>
-          <w:sz w:val="22"/>
-        </w:rPr>
-        <w:t>​</w:t>
-      </w:r>
-    </w:p>
-    <w:p>
-      <w:pPr>
-        <w:widowControl/>
-        <w:pBdr>
-          <w:top w:val="single" w:sz="6" w:space="6" w:color="DDDDDD"/>
-          <w:left w:val="single" w:sz="6" w:space="12" w:color="DDDDDD"/>
-          <w:bottom w:val="single" w:sz="6" w:space="5" w:color="DDDDDD"/>
-          <w:right w:val="single" w:sz="6" w:space="12" w:color="DDDDDD"/>
-        </w:pBdr>
-        <w:shd w:val="clear" w:color="auto" w:fill="F8F8F8"/>
-        <w:tabs>
-          <w:tab w:val="left" w:pos="916"/>
-          <w:tab w:val="left" w:pos="1832"/>
-          <w:tab w:val="left" w:pos="2748"/>
-          <w:tab w:val="left" w:pos="3664"/>
-          <w:tab w:val="left" w:pos="4580"/>
-          <w:tab w:val="left" w:pos="5496"/>
-          <w:tab w:val="left" w:pos="6412"/>
-          <w:tab w:val="left" w:pos="7328"/>
-          <w:tab w:val="left" w:pos="8244"/>
-          <w:tab w:val="left" w:pos="9160"/>
-          <w:tab w:val="left" w:pos="10076"/>
-          <w:tab w:val="left" w:pos="10992"/>
-          <w:tab w:val="left" w:pos="11908"/>
-          <w:tab w:val="left" w:pos="12824"/>
-          <w:tab w:val="left" w:pos="13740"/>
-          <w:tab w:val="left" w:pos="14656"/>
-        </w:tabs>
-        <w:jc w:val="left"/>
-        <w:rPr>
-          <w:rFonts w:asciiTheme="minorEastAsia" w:hAnsiTheme="minorEastAsia" w:cs="宋体"/>
-          <w:color w:val="333333"/>
-          <w:kern w:val="0"/>
-          <w:sz w:val="22"/>
-        </w:rPr>
-      </w:pPr>
-      <w:r>
-        <w:rPr>
-          <w:rFonts w:asciiTheme="minorEastAsia" w:hAnsiTheme="minorEastAsia" w:cs="宋体"/>
-          <w:color w:val="555555"/>
-          <w:kern w:val="0"/>
-          <w:sz w:val="22"/>
-        </w:rPr>
-        <w:t>#define REPORT</w:t>
-      </w:r>
-      <w:r>
-        <w:rPr>
-          <w:rFonts w:asciiTheme="minorEastAsia" w:hAnsiTheme="minorEastAsia" w:cs="宋体"/>
-          <w:color w:val="555555"/>
-          <w:kern w:val="0"/>
-          <w:sz w:val="22"/>
-        </w:rPr>
-        <w:t xml:space="preserve">_STATE </w:t>
-      </w:r>
-      <w:r>
-        <w:rPr>
-          <w:rFonts w:asciiTheme="minorEastAsia" w:hAnsiTheme="minorEastAsia" w:cs="宋体"/>
-          <w:color w:val="555555"/>
-          <w:kern w:val="0"/>
-          <w:sz w:val="22"/>
-        </w:rPr>
-        <w:t>3</w:t>
-      </w:r>
-    </w:p>
-    <w:p>
-      <w:pPr>
-        <w:widowControl/>
-        <w:pBdr>
-          <w:top w:val="single" w:sz="6" w:space="6" w:color="DDDDDD"/>
-          <w:left w:val="single" w:sz="6" w:space="12" w:color="DDDDDD"/>
-          <w:bottom w:val="single" w:sz="6" w:space="5" w:color="DDDDDD"/>
-          <w:right w:val="single" w:sz="6" w:space="12" w:color="DDDDDD"/>
-        </w:pBdr>
-        <w:shd w:val="clear" w:color="auto" w:fill="F8F8F8"/>
-        <w:tabs>
-          <w:tab w:val="left" w:pos="916"/>
-          <w:tab w:val="left" w:pos="1832"/>
-          <w:tab w:val="left" w:pos="2748"/>
-          <w:tab w:val="left" w:pos="3664"/>
-          <w:tab w:val="left" w:pos="4580"/>
-          <w:tab w:val="left" w:pos="5496"/>
-          <w:tab w:val="left" w:pos="6412"/>
-          <w:tab w:val="left" w:pos="7328"/>
-          <w:tab w:val="left" w:pos="8244"/>
-          <w:tab w:val="left" w:pos="9160"/>
-          <w:tab w:val="left" w:pos="10076"/>
-          <w:tab w:val="left" w:pos="10992"/>
-          <w:tab w:val="left" w:pos="11908"/>
-          <w:tab w:val="left" w:pos="12824"/>
-          <w:tab w:val="left" w:pos="13740"/>
-          <w:tab w:val="left" w:pos="14656"/>
-        </w:tabs>
-        <w:jc w:val="left"/>
-        <w:rPr>
-          <w:rFonts w:asciiTheme="minorEastAsia" w:hAnsiTheme="minorEastAsia" w:cs="宋体"/>
-          <w:color w:val="AA5500"/>
-          <w:kern w:val="0"/>
-          <w:sz w:val="22"/>
-        </w:rPr>
-      </w:pPr>
-      <w:r>
-        <w:rPr>
-          <w:rFonts w:asciiTheme="minorEastAsia" w:hAnsiTheme="minorEastAsia" w:cs="宋体"/>
-          <w:color w:val="AA5500"/>
-          <w:kern w:val="0"/>
-          <w:sz w:val="22"/>
-        </w:rPr>
-        <w:t>// 从控机周期性回复状态，用于主控机监测房间状态</w:t>
-      </w:r>
-    </w:p>
-    <w:p>
-      <w:pPr>
-        <w:widowControl/>
-        <w:pBdr>
-          <w:top w:val="single" w:sz="6" w:space="6" w:color="DDDDDD"/>
-          <w:left w:val="single" w:sz="6" w:space="12" w:color="DDDDDD"/>
-          <w:bottom w:val="single" w:sz="6" w:space="5" w:color="DDDDDD"/>
-          <w:right w:val="single" w:sz="6" w:space="12" w:color="DDDDDD"/>
-        </w:pBdr>
-        <w:shd w:val="clear" w:color="auto" w:fill="F8F8F8"/>
-        <w:tabs>
-          <w:tab w:val="left" w:pos="916"/>
-          <w:tab w:val="left" w:pos="1832"/>
-          <w:tab w:val="left" w:pos="2748"/>
-          <w:tab w:val="left" w:pos="3664"/>
-          <w:tab w:val="left" w:pos="4580"/>
-          <w:tab w:val="left" w:pos="5496"/>
-          <w:tab w:val="left" w:pos="6412"/>
-          <w:tab w:val="left" w:pos="7328"/>
-          <w:tab w:val="left" w:pos="8244"/>
-          <w:tab w:val="left" w:pos="9160"/>
-          <w:tab w:val="left" w:pos="10076"/>
-          <w:tab w:val="left" w:pos="10992"/>
-          <w:tab w:val="left" w:pos="11908"/>
-          <w:tab w:val="left" w:pos="12824"/>
-          <w:tab w:val="left" w:pos="13740"/>
-          <w:tab w:val="left" w:pos="14656"/>
-        </w:tabs>
-        <w:jc w:val="left"/>
-        <w:rPr>
-          <w:rFonts w:asciiTheme="minorEastAsia" w:hAnsiTheme="minorEastAsia" w:cs="宋体" w:hint="eastAsia"/>
-          <w:color w:val="AA5500"/>
-          <w:kern w:val="0"/>
-          <w:sz w:val="22"/>
-        </w:rPr>
-      </w:pPr>
-      <w:r>
-        <w:rPr>
-          <w:rFonts w:asciiTheme="minorEastAsia" w:hAnsiTheme="minorEastAsia" w:cs="宋体"/>
-          <w:color w:val="AA5500"/>
-          <w:kern w:val="0"/>
-          <w:sz w:val="22"/>
-        </w:rPr>
-        <w:t>// 只在开机状态下发送，如关机需要发送一个isOn = false的消息，告知主控机自己关机</w:t>
-      </w:r>
-    </w:p>
-    <w:p>
-      <w:pPr>
-        <w:widowControl/>
-        <w:pBdr>
-          <w:top w:val="single" w:sz="6" w:space="6" w:color="DDDDDD"/>
-          <w:left w:val="single" w:sz="6" w:space="12" w:color="DDDDDD"/>
-          <w:bottom w:val="single" w:sz="6" w:space="5" w:color="DDDDDD"/>
-          <w:right w:val="single" w:sz="6" w:space="12" w:color="DDDDDD"/>
-        </w:pBdr>
-        <w:shd w:val="clear" w:color="auto" w:fill="F8F8F8"/>
-        <w:tabs>
-          <w:tab w:val="left" w:pos="916"/>
-          <w:tab w:val="left" w:pos="1832"/>
-          <w:tab w:val="left" w:pos="2748"/>
-          <w:tab w:val="left" w:pos="3664"/>
-          <w:tab w:val="left" w:pos="4580"/>
-          <w:tab w:val="left" w:pos="5496"/>
-          <w:tab w:val="left" w:pos="6412"/>
-          <w:tab w:val="left" w:pos="7328"/>
-          <w:tab w:val="left" w:pos="8244"/>
-          <w:tab w:val="left" w:pos="9160"/>
-          <w:tab w:val="left" w:pos="10076"/>
-          <w:tab w:val="left" w:pos="10992"/>
-          <w:tab w:val="left" w:pos="11908"/>
-          <w:tab w:val="left" w:pos="12824"/>
-          <w:tab w:val="left" w:pos="13740"/>
-          <w:tab w:val="left" w:pos="14656"/>
-        </w:tabs>
-        <w:jc w:val="left"/>
-        <w:rPr>
-          <w:rFonts w:asciiTheme="minorEastAsia" w:hAnsiTheme="minorEastAsia" w:cs="宋体"/>
-          <w:color w:val="AA5500"/>
-          <w:kern w:val="0"/>
-          <w:sz w:val="22"/>
-        </w:rPr>
-      </w:pPr>
-      <w:r>
-        <w:rPr>
-          <w:rFonts w:asciiTheme="minorEastAsia" w:hAnsiTheme="minorEastAsia" w:cs="宋体"/>
-          <w:color w:val="AA5500"/>
-          <w:kern w:val="0"/>
-          <w:sz w:val="22"/>
-        </w:rPr>
-        <w:t>// int op = REPORT_STATE</w:t>
-      </w:r>
-    </w:p>
-    <w:p>
-      <w:pPr>
-        <w:widowControl/>
-        <w:pBdr>
-          <w:top w:val="single" w:sz="6" w:space="6" w:color="DDDDDD"/>
-          <w:left w:val="single" w:sz="6" w:space="12" w:color="DDDDDD"/>
-          <w:bottom w:val="single" w:sz="6" w:space="5" w:color="DDDDDD"/>
-          <w:right w:val="single" w:sz="6" w:space="12" w:color="DDDDDD"/>
-        </w:pBdr>
-        <w:shd w:val="clear" w:color="auto" w:fill="F8F8F8"/>
-        <w:tabs>
-          <w:tab w:val="left" w:pos="916"/>
-          <w:tab w:val="left" w:pos="1832"/>
-          <w:tab w:val="left" w:pos="2748"/>
-          <w:tab w:val="left" w:pos="3664"/>
-          <w:tab w:val="left" w:pos="4580"/>
-          <w:tab w:val="left" w:pos="5496"/>
-          <w:tab w:val="left" w:pos="6412"/>
-          <w:tab w:val="left" w:pos="7328"/>
-          <w:tab w:val="left" w:pos="8244"/>
-          <w:tab w:val="left" w:pos="9160"/>
-          <w:tab w:val="left" w:pos="10076"/>
-          <w:tab w:val="left" w:pos="10992"/>
-          <w:tab w:val="left" w:pos="11908"/>
-          <w:tab w:val="left" w:pos="12824"/>
-          <w:tab w:val="left" w:pos="13740"/>
-          <w:tab w:val="left" w:pos="14656"/>
-        </w:tabs>
-        <w:jc w:val="left"/>
-        <w:rPr>
-          <w:rFonts w:asciiTheme="minorEastAsia" w:hAnsiTheme="minorEastAsia" w:cs="宋体"/>
-          <w:color w:val="AA5500"/>
-          <w:kern w:val="0"/>
-          <w:sz w:val="22"/>
-        </w:rPr>
-      </w:pPr>
-      <w:r>
-        <w:rPr>
-          <w:rFonts w:asciiTheme="minorEastAsia" w:hAnsiTheme="minorEastAsia" w:cs="宋体"/>
-          <w:color w:val="AA5500"/>
-          <w:kern w:val="0"/>
-          <w:sz w:val="22"/>
-        </w:rPr>
-        <w:t>// bool is_on ---</w:t>
-      </w:r>
-      <w:r>
-        <w:rPr>
-          <w:rFonts w:asciiTheme="minorEastAsia" w:hAnsiTheme="minorEastAsia" w:cs="宋体" w:hint="eastAsia"/>
-          <w:color w:val="AA5500"/>
-          <w:kern w:val="0"/>
-          <w:sz w:val="22"/>
-        </w:rPr>
-        <w:t>是否开机</w:t>
-      </w:r>
-    </w:p>
-    <w:p>
-      <w:pPr>
-        <w:widowControl/>
-        <w:pBdr>
-          <w:top w:val="single" w:sz="6" w:space="6" w:color="DDDDDD"/>
-          <w:left w:val="single" w:sz="6" w:space="12" w:color="DDDDDD"/>
-          <w:bottom w:val="single" w:sz="6" w:space="5" w:color="DDDDDD"/>
-          <w:right w:val="single" w:sz="6" w:space="12" w:color="DDDDDD"/>
-        </w:pBdr>
-        <w:shd w:val="clear" w:color="auto" w:fill="F8F8F8"/>
-        <w:tabs>
-          <w:tab w:val="left" w:pos="916"/>
-          <w:tab w:val="left" w:pos="1832"/>
-          <w:tab w:val="left" w:pos="2748"/>
-          <w:tab w:val="left" w:pos="3664"/>
-          <w:tab w:val="left" w:pos="4580"/>
-          <w:tab w:val="left" w:pos="5496"/>
-          <w:tab w:val="left" w:pos="6412"/>
-          <w:tab w:val="left" w:pos="7328"/>
-          <w:tab w:val="left" w:pos="8244"/>
-          <w:tab w:val="left" w:pos="9160"/>
-          <w:tab w:val="left" w:pos="10076"/>
-          <w:tab w:val="left" w:pos="10992"/>
-          <w:tab w:val="left" w:pos="11908"/>
-          <w:tab w:val="left" w:pos="12824"/>
-          <w:tab w:val="left" w:pos="13740"/>
-          <w:tab w:val="left" w:pos="14656"/>
-        </w:tabs>
-        <w:jc w:val="left"/>
-        <w:rPr>
-          <w:rFonts w:asciiTheme="minorEastAsia" w:hAnsiTheme="minorEastAsia" w:cs="宋体"/>
-          <w:color w:val="AA5500"/>
-          <w:kern w:val="0"/>
-          <w:sz w:val="22"/>
-        </w:rPr>
-      </w:pPr>
-      <w:r>
-        <w:rPr>
-          <w:rFonts w:asciiTheme="minorEastAsia" w:hAnsiTheme="minorEastAsia" w:cs="宋体"/>
-          <w:color w:val="AA5500"/>
-          <w:kern w:val="0"/>
-          <w:sz w:val="22"/>
-        </w:rPr>
-        <w:t xml:space="preserve">// bool is_heat_mode  </w:t>
-      </w:r>
-      <w:r>
-        <w:rPr>
-          <w:rFonts w:asciiTheme="minorEastAsia" w:hAnsiTheme="minorEastAsia" w:cs="宋体" w:hint="eastAsia"/>
-          <w:color w:val="AA5500"/>
-          <w:kern w:val="0"/>
-          <w:sz w:val="22"/>
-        </w:rPr>
-        <w:t>---工作模式</w:t>
-      </w:r>
-    </w:p>
-    <w:p>
-      <w:pPr>
-        <w:widowControl/>
-        <w:pBdr>
-          <w:top w:val="single" w:sz="6" w:space="6" w:color="DDDDDD"/>
-          <w:left w:val="single" w:sz="6" w:space="12" w:color="DDDDDD"/>
-          <w:bottom w:val="single" w:sz="6" w:space="5" w:color="DDDDDD"/>
-          <w:right w:val="single" w:sz="6" w:space="12" w:color="DDDDDD"/>
-        </w:pBdr>
-        <w:shd w:val="clear" w:color="auto" w:fill="F8F8F8"/>
-        <w:tabs>
-          <w:tab w:val="left" w:pos="916"/>
-          <w:tab w:val="left" w:pos="1832"/>
-          <w:tab w:val="left" w:pos="2748"/>
-          <w:tab w:val="left" w:pos="3664"/>
-          <w:tab w:val="left" w:pos="4580"/>
-          <w:tab w:val="left" w:pos="5496"/>
-          <w:tab w:val="left" w:pos="6412"/>
-          <w:tab w:val="left" w:pos="7328"/>
-          <w:tab w:val="left" w:pos="8244"/>
-          <w:tab w:val="left" w:pos="9160"/>
-          <w:tab w:val="left" w:pos="10076"/>
-          <w:tab w:val="left" w:pos="10992"/>
-          <w:tab w:val="left" w:pos="11908"/>
-          <w:tab w:val="left" w:pos="12824"/>
-          <w:tab w:val="left" w:pos="13740"/>
-          <w:tab w:val="left" w:pos="14656"/>
-        </w:tabs>
-        <w:jc w:val="left"/>
-        <w:rPr>
-          <w:rFonts w:asciiTheme="minorEastAsia" w:hAnsiTheme="minorEastAsia" w:cs="宋体"/>
-          <w:color w:val="333333"/>
-          <w:kern w:val="0"/>
-          <w:sz w:val="22"/>
-        </w:rPr>
-      </w:pPr>
-      <w:r>
-        <w:rPr>
-          <w:rFonts w:asciiTheme="minorEastAsia" w:hAnsiTheme="minorEastAsia" w:cs="宋体"/>
-          <w:color w:val="AA5500"/>
-          <w:kern w:val="0"/>
-          <w:sz w:val="22"/>
-        </w:rPr>
-        <w:t>// int set_temp --- the temperature user wants to get</w:t>
-      </w:r>
-    </w:p>
-    <w:p>
-      <w:pPr>
-        <w:widowControl/>
-        <w:pBdr>
-          <w:top w:val="single" w:sz="6" w:space="6" w:color="DDDDDD"/>
-          <w:left w:val="single" w:sz="6" w:space="12" w:color="DDDDDD"/>
-          <w:bottom w:val="single" w:sz="6" w:space="5" w:color="DDDDDD"/>
-          <w:right w:val="single" w:sz="6" w:space="12" w:color="DDDDDD"/>
-        </w:pBdr>
-        <w:shd w:val="clear" w:color="auto" w:fill="F8F8F8"/>
-        <w:tabs>
-          <w:tab w:val="left" w:pos="916"/>
-          <w:tab w:val="left" w:pos="1832"/>
-          <w:tab w:val="left" w:pos="2748"/>
-          <w:tab w:val="left" w:pos="3664"/>
-          <w:tab w:val="left" w:pos="4580"/>
-          <w:tab w:val="left" w:pos="5496"/>
-          <w:tab w:val="left" w:pos="6412"/>
-          <w:tab w:val="left" w:pos="7328"/>
-          <w:tab w:val="left" w:pos="8244"/>
-          <w:tab w:val="left" w:pos="9160"/>
-          <w:tab w:val="left" w:pos="10076"/>
-          <w:tab w:val="left" w:pos="10992"/>
-          <w:tab w:val="left" w:pos="11908"/>
-          <w:tab w:val="left" w:pos="12824"/>
-          <w:tab w:val="left" w:pos="13740"/>
-          <w:tab w:val="left" w:pos="14656"/>
-        </w:tabs>
-        <w:jc w:val="left"/>
-        <w:rPr>
-          <w:rFonts w:asciiTheme="minorEastAsia" w:hAnsiTheme="minorEastAsia" w:cs="宋体"/>
-          <w:color w:val="333333"/>
-          <w:kern w:val="0"/>
-          <w:sz w:val="22"/>
-        </w:rPr>
-      </w:pPr>
-      <w:r>
-        <w:rPr>
-          <w:rFonts w:asciiTheme="minorEastAsia" w:hAnsiTheme="minorEastAsia" w:cs="宋体"/>
-          <w:color w:val="AA5500"/>
-          <w:kern w:val="0"/>
-          <w:sz w:val="22"/>
-        </w:rPr>
-        <w:t>// int real_temp --- the actual temperature in user's room</w:t>
-      </w:r>
-    </w:p>
-    <w:p>
-      <w:pPr>
-        <w:widowControl/>
-        <w:pBdr>
-          <w:top w:val="single" w:sz="6" w:space="6" w:color="DDDDDD"/>
-          <w:left w:val="single" w:sz="6" w:space="12" w:color="DDDDDD"/>
-          <w:bottom w:val="single" w:sz="6" w:space="5" w:color="DDDDDD"/>
-          <w:right w:val="single" w:sz="6" w:space="12" w:color="DDDDDD"/>
-        </w:pBdr>
-        <w:shd w:val="clear" w:color="auto" w:fill="F8F8F8"/>
-        <w:tabs>
-          <w:tab w:val="left" w:pos="916"/>
-          <w:tab w:val="left" w:pos="1832"/>
-          <w:tab w:val="left" w:pos="2748"/>
-          <w:tab w:val="left" w:pos="3664"/>
-          <w:tab w:val="left" w:pos="4580"/>
-          <w:tab w:val="left" w:pos="5496"/>
-          <w:tab w:val="left" w:pos="6412"/>
-          <w:tab w:val="left" w:pos="7328"/>
-          <w:tab w:val="left" w:pos="8244"/>
-          <w:tab w:val="left" w:pos="9160"/>
-          <w:tab w:val="left" w:pos="10076"/>
-          <w:tab w:val="left" w:pos="10992"/>
-          <w:tab w:val="left" w:pos="11908"/>
-          <w:tab w:val="left" w:pos="12824"/>
-          <w:tab w:val="left" w:pos="13740"/>
-          <w:tab w:val="left" w:pos="14656"/>
-        </w:tabs>
-        <w:jc w:val="left"/>
-        <w:rPr>
-          <w:rFonts w:asciiTheme="minorEastAsia" w:hAnsiTheme="minorEastAsia" w:cs="宋体"/>
-          <w:color w:val="333333"/>
-          <w:kern w:val="0"/>
-          <w:sz w:val="22"/>
-        </w:rPr>
-      </w:pPr>
-      <w:r>
-        <w:rPr>
-          <w:rFonts w:asciiTheme="minorEastAsia" w:hAnsiTheme="minorEastAsia" w:cs="宋体"/>
-          <w:color w:val="AA5500"/>
-          <w:kern w:val="0"/>
-          <w:sz w:val="22"/>
-        </w:rPr>
-        <w:t>// int speed = 1..3</w:t>
-      </w:r>
-    </w:p>
-    <w:p>
-      <w:pPr>
-        <w:widowControl/>
-        <w:pBdr>
-          <w:top w:val="single" w:sz="6" w:space="6" w:color="DDDDDD"/>
-          <w:left w:val="single" w:sz="6" w:space="12" w:color="DDDDDD"/>
-          <w:bottom w:val="single" w:sz="6" w:space="5" w:color="DDDDDD"/>
-          <w:right w:val="single" w:sz="6" w:space="12" w:color="DDDDDD"/>
-        </w:pBdr>
-        <w:shd w:val="clear" w:color="auto" w:fill="F8F8F8"/>
-        <w:tabs>
-          <w:tab w:val="left" w:pos="916"/>
-          <w:tab w:val="left" w:pos="1832"/>
-          <w:tab w:val="left" w:pos="2748"/>
-          <w:tab w:val="left" w:pos="3664"/>
-          <w:tab w:val="left" w:pos="4580"/>
-          <w:tab w:val="left" w:pos="5496"/>
-          <w:tab w:val="left" w:pos="6412"/>
-          <w:tab w:val="left" w:pos="7328"/>
-          <w:tab w:val="left" w:pos="8244"/>
-          <w:tab w:val="left" w:pos="9160"/>
-          <w:tab w:val="left" w:pos="10076"/>
-          <w:tab w:val="left" w:pos="10992"/>
-          <w:tab w:val="left" w:pos="11908"/>
-          <w:tab w:val="left" w:pos="12824"/>
-          <w:tab w:val="left" w:pos="13740"/>
-          <w:tab w:val="left" w:pos="14656"/>
-        </w:tabs>
-        <w:jc w:val="left"/>
-        <w:rPr>
-          <w:rFonts w:ascii="MS Gothic" w:hAnsi="MS Gothic" w:cs="MS Gothic"/>
-          <w:color w:val="333333"/>
-          <w:kern w:val="0"/>
-          <w:sz w:val="22"/>
-        </w:rPr>
-      </w:pPr>
-      <w:r>
-        <w:rPr>
-          <w:rFonts w:ascii="MS Gothic" w:eastAsia="MS Gothic" w:hAnsi="MS Gothic" w:cs="MS Gothic" w:hint="eastAsia"/>
-          <w:color w:val="333333"/>
-          <w:kern w:val="0"/>
-          <w:sz w:val="22"/>
-        </w:rPr>
-        <w:t>​</w:t>
-      </w:r>
-    </w:p>
-    <w:p>
-      <w:pPr>
-        <w:widowControl/>
-        <w:pBdr>
-          <w:top w:val="single" w:sz="6" w:space="6" w:color="DDDDDD"/>
-          <w:left w:val="single" w:sz="6" w:space="12" w:color="DDDDDD"/>
-          <w:bottom w:val="single" w:sz="6" w:space="5" w:color="DDDDDD"/>
-          <w:right w:val="single" w:sz="6" w:space="12" w:color="DDDDDD"/>
-        </w:pBdr>
-        <w:shd w:val="clear" w:color="auto" w:fill="F8F8F8"/>
-        <w:tabs>
-          <w:tab w:val="left" w:pos="916"/>
-          <w:tab w:val="left" w:pos="1832"/>
-          <w:tab w:val="left" w:pos="2748"/>
-          <w:tab w:val="left" w:pos="3664"/>
-          <w:tab w:val="left" w:pos="4580"/>
-          <w:tab w:val="left" w:pos="5496"/>
-          <w:tab w:val="left" w:pos="6412"/>
-          <w:tab w:val="left" w:pos="7328"/>
-          <w:tab w:val="left" w:pos="8244"/>
-          <w:tab w:val="left" w:pos="9160"/>
-          <w:tab w:val="left" w:pos="10076"/>
-          <w:tab w:val="left" w:pos="10992"/>
-          <w:tab w:val="left" w:pos="11908"/>
-          <w:tab w:val="left" w:pos="12824"/>
-          <w:tab w:val="left" w:pos="13740"/>
-          <w:tab w:val="left" w:pos="14656"/>
-        </w:tabs>
-        <w:jc w:val="left"/>
-        <w:rPr>
-          <w:rFonts w:asciiTheme="minorEastAsia" w:hAnsiTheme="minorEastAsia" w:cs="宋体"/>
-          <w:color w:val="333333"/>
-          <w:kern w:val="0"/>
-          <w:sz w:val="22"/>
-        </w:rPr>
-      </w:pPr>
     </w:p>
     <w:p>
       <w:pPr>
@@ -1805,15 +1859,7 @@
           <w:szCs w:val="54"/>
         </w:rPr>
       </w:pPr>
-    </w:p>
-    <w:p>
-      <w:pPr>
-        <w:widowControl/>
-        <w:pBdr>
-          <w:bottom w:val="single" w:sz="6" w:space="4" w:color="EEEEEE"/>
-        </w:pBdr>
-        <w:jc w:val="left"/>
-        <w:outlineLvl w:val="0"/>
+      <w:r>
         <w:rPr>
           <w:rFonts w:asciiTheme="minorEastAsia" w:hAnsiTheme="minorEastAsia" w:cs="Helvetica"/>
           <w:b/>
@@ -1823,17 +1869,7 @@
           <w:sz w:val="54"/>
           <w:szCs w:val="54"/>
         </w:rPr>
-      </w:pPr>
-      <w:r>
-        <w:rPr>
-          <w:rFonts w:asciiTheme="minorEastAsia" w:hAnsiTheme="minorEastAsia" w:cs="Helvetica"/>
-          <w:b/>
-          <w:bCs/>
-          <w:color w:val="333333"/>
-          <w:kern w:val="36"/>
-          <w:sz w:val="54"/>
-          <w:szCs w:val="54"/>
-        </w:rPr>
+        <w:lastRenderedPageBreak/>
         <w:t>JSON</w:t>
       </w:r>
     </w:p>
@@ -3660,200 +3696,200 @@
           <w:kern w:val="0"/>
           <w:sz w:val="22"/>
         </w:rPr>
+        <w:t>-------</w:t>
+      </w:r>
+      <w:r>
+        <w:rPr>
+          <w:rFonts w:asciiTheme="minorEastAsia" w:hAnsiTheme="minorEastAsia" w:cs="宋体"/>
+          <w:color w:val="333333"/>
+          <w:kern w:val="0"/>
+          <w:sz w:val="22"/>
+        </w:rPr>
+        <w:t xml:space="preserve">  </w:t>
+      </w:r>
+    </w:p>
+    <w:p>
+      <w:pPr>
+        <w:widowControl/>
+        <w:pBdr>
+          <w:top w:val="single" w:sz="6" w:space="6" w:color="DDDDDD"/>
+          <w:left w:val="single" w:sz="6" w:space="12" w:color="DDDDDD"/>
+          <w:bottom w:val="single" w:sz="6" w:space="5" w:color="DDDDDD"/>
+          <w:right w:val="single" w:sz="6" w:space="12" w:color="DDDDDD"/>
+        </w:pBdr>
+        <w:shd w:val="clear" w:color="auto" w:fill="F8F8F8"/>
+        <w:tabs>
+          <w:tab w:val="left" w:pos="916"/>
+          <w:tab w:val="left" w:pos="1832"/>
+          <w:tab w:val="left" w:pos="2748"/>
+          <w:tab w:val="left" w:pos="3664"/>
+          <w:tab w:val="left" w:pos="4580"/>
+          <w:tab w:val="left" w:pos="5496"/>
+          <w:tab w:val="left" w:pos="6412"/>
+          <w:tab w:val="left" w:pos="7328"/>
+          <w:tab w:val="left" w:pos="8244"/>
+          <w:tab w:val="left" w:pos="9160"/>
+          <w:tab w:val="left" w:pos="10076"/>
+          <w:tab w:val="left" w:pos="10992"/>
+          <w:tab w:val="left" w:pos="11908"/>
+          <w:tab w:val="left" w:pos="12824"/>
+          <w:tab w:val="left" w:pos="13740"/>
+          <w:tab w:val="left" w:pos="14656"/>
+        </w:tabs>
+        <w:jc w:val="left"/>
+        <w:rPr>
+          <w:rFonts w:asciiTheme="minorEastAsia" w:hAnsiTheme="minorEastAsia" w:cs="宋体"/>
+          <w:color w:val="333333"/>
+          <w:kern w:val="0"/>
+          <w:sz w:val="22"/>
+        </w:rPr>
+      </w:pPr>
+      <w:r>
+        <w:rPr>
+          <w:rFonts w:asciiTheme="minorEastAsia" w:hAnsiTheme="minorEastAsia" w:cs="宋体"/>
+          <w:color w:val="981A1A"/>
+          <w:kern w:val="0"/>
+          <w:sz w:val="22"/>
+        </w:rPr>
+        <w:t>-------</w:t>
+      </w:r>
+    </w:p>
+    <w:p>
+      <w:pPr>
+        <w:widowControl/>
+        <w:pBdr>
+          <w:top w:val="single" w:sz="6" w:space="6" w:color="DDDDDD"/>
+          <w:left w:val="single" w:sz="6" w:space="12" w:color="DDDDDD"/>
+          <w:bottom w:val="single" w:sz="6" w:space="5" w:color="DDDDDD"/>
+          <w:right w:val="single" w:sz="6" w:space="12" w:color="DDDDDD"/>
+        </w:pBdr>
+        <w:shd w:val="clear" w:color="auto" w:fill="F8F8F8"/>
+        <w:tabs>
+          <w:tab w:val="left" w:pos="916"/>
+          <w:tab w:val="left" w:pos="1832"/>
+          <w:tab w:val="left" w:pos="2748"/>
+          <w:tab w:val="left" w:pos="3664"/>
+          <w:tab w:val="left" w:pos="4580"/>
+          <w:tab w:val="left" w:pos="5496"/>
+          <w:tab w:val="left" w:pos="6412"/>
+          <w:tab w:val="left" w:pos="7328"/>
+          <w:tab w:val="left" w:pos="8244"/>
+          <w:tab w:val="left" w:pos="9160"/>
+          <w:tab w:val="left" w:pos="10076"/>
+          <w:tab w:val="left" w:pos="10992"/>
+          <w:tab w:val="left" w:pos="11908"/>
+          <w:tab w:val="left" w:pos="12824"/>
+          <w:tab w:val="left" w:pos="13740"/>
+          <w:tab w:val="left" w:pos="14656"/>
+        </w:tabs>
+        <w:jc w:val="left"/>
+        <w:rPr>
+          <w:rFonts w:asciiTheme="minorEastAsia" w:hAnsiTheme="minorEastAsia" w:cs="宋体"/>
+          <w:color w:val="333333"/>
+          <w:kern w:val="0"/>
+          <w:sz w:val="22"/>
+        </w:rPr>
+      </w:pPr>
+      <w:r>
+        <w:rPr>
+          <w:rFonts w:asciiTheme="minorEastAsia" w:hAnsiTheme="minorEastAsia" w:cs="宋体"/>
+          <w:color w:val="981A1A"/>
+          <w:kern w:val="0"/>
+          <w:sz w:val="22"/>
+        </w:rPr>
+        <w:t>-------</w:t>
+      </w:r>
+    </w:p>
+    <w:p>
+      <w:pPr>
+        <w:widowControl/>
+        <w:pBdr>
+          <w:top w:val="single" w:sz="6" w:space="6" w:color="DDDDDD"/>
+          <w:left w:val="single" w:sz="6" w:space="12" w:color="DDDDDD"/>
+          <w:bottom w:val="single" w:sz="6" w:space="5" w:color="DDDDDD"/>
+          <w:right w:val="single" w:sz="6" w:space="12" w:color="DDDDDD"/>
+        </w:pBdr>
+        <w:shd w:val="clear" w:color="auto" w:fill="F8F8F8"/>
+        <w:tabs>
+          <w:tab w:val="left" w:pos="916"/>
+          <w:tab w:val="left" w:pos="1832"/>
+          <w:tab w:val="left" w:pos="2748"/>
+          <w:tab w:val="left" w:pos="3664"/>
+          <w:tab w:val="left" w:pos="4580"/>
+          <w:tab w:val="left" w:pos="5496"/>
+          <w:tab w:val="left" w:pos="6412"/>
+          <w:tab w:val="left" w:pos="7328"/>
+          <w:tab w:val="left" w:pos="8244"/>
+          <w:tab w:val="left" w:pos="9160"/>
+          <w:tab w:val="left" w:pos="10076"/>
+          <w:tab w:val="left" w:pos="10992"/>
+          <w:tab w:val="left" w:pos="11908"/>
+          <w:tab w:val="left" w:pos="12824"/>
+          <w:tab w:val="left" w:pos="13740"/>
+          <w:tab w:val="left" w:pos="14656"/>
+        </w:tabs>
+        <w:jc w:val="left"/>
+        <w:rPr>
+          <w:rFonts w:asciiTheme="minorEastAsia" w:hAnsiTheme="minorEastAsia" w:cs="宋体"/>
+          <w:color w:val="333333"/>
+          <w:kern w:val="0"/>
+          <w:sz w:val="22"/>
+        </w:rPr>
+      </w:pPr>
+      <w:r>
+        <w:rPr>
+          <w:rFonts w:asciiTheme="minorEastAsia" w:hAnsiTheme="minorEastAsia" w:cs="宋体"/>
+          <w:color w:val="333333"/>
+          <w:kern w:val="0"/>
+          <w:sz w:val="22"/>
+        </w:rPr>
+        <w:t xml:space="preserve">  </w:t>
+      </w:r>
+    </w:p>
+    <w:p>
+      <w:pPr>
+        <w:widowControl/>
+        <w:pBdr>
+          <w:top w:val="single" w:sz="6" w:space="6" w:color="DDDDDD"/>
+          <w:left w:val="single" w:sz="6" w:space="12" w:color="DDDDDD"/>
+          <w:bottom w:val="single" w:sz="6" w:space="5" w:color="DDDDDD"/>
+          <w:right w:val="single" w:sz="6" w:space="12" w:color="DDDDDD"/>
+        </w:pBdr>
+        <w:shd w:val="clear" w:color="auto" w:fill="F8F8F8"/>
+        <w:tabs>
+          <w:tab w:val="left" w:pos="916"/>
+          <w:tab w:val="left" w:pos="1832"/>
+          <w:tab w:val="left" w:pos="2748"/>
+          <w:tab w:val="left" w:pos="3664"/>
+          <w:tab w:val="left" w:pos="4580"/>
+          <w:tab w:val="left" w:pos="5496"/>
+          <w:tab w:val="left" w:pos="6412"/>
+          <w:tab w:val="left" w:pos="7328"/>
+          <w:tab w:val="left" w:pos="8244"/>
+          <w:tab w:val="left" w:pos="9160"/>
+          <w:tab w:val="left" w:pos="10076"/>
+          <w:tab w:val="left" w:pos="10992"/>
+          <w:tab w:val="left" w:pos="11908"/>
+          <w:tab w:val="left" w:pos="12824"/>
+          <w:tab w:val="left" w:pos="13740"/>
+          <w:tab w:val="left" w:pos="14656"/>
+        </w:tabs>
+        <w:jc w:val="left"/>
+        <w:rPr>
+          <w:rFonts w:asciiTheme="minorEastAsia" w:hAnsiTheme="minorEastAsia" w:cs="宋体"/>
+          <w:color w:val="333333"/>
+          <w:kern w:val="0"/>
+          <w:sz w:val="22"/>
+        </w:rPr>
+      </w:pPr>
+      <w:r>
+        <w:rPr>
+          <w:rFonts w:asciiTheme="minorEastAsia" w:hAnsiTheme="minorEastAsia" w:cs="宋体"/>
+          <w:color w:val="AA5500"/>
+          <w:kern w:val="0"/>
+          <w:sz w:val="22"/>
+        </w:rPr>
         <w:lastRenderedPageBreak/>
-        <w:t>-------</w:t>
-      </w:r>
-      <w:r>
-        <w:rPr>
-          <w:rFonts w:asciiTheme="minorEastAsia" w:hAnsiTheme="minorEastAsia" w:cs="宋体"/>
-          <w:color w:val="333333"/>
-          <w:kern w:val="0"/>
-          <w:sz w:val="22"/>
-        </w:rPr>
-        <w:t xml:space="preserve">  </w:t>
-      </w:r>
-    </w:p>
-    <w:p>
-      <w:pPr>
-        <w:widowControl/>
-        <w:pBdr>
-          <w:top w:val="single" w:sz="6" w:space="6" w:color="DDDDDD"/>
-          <w:left w:val="single" w:sz="6" w:space="12" w:color="DDDDDD"/>
-          <w:bottom w:val="single" w:sz="6" w:space="5" w:color="DDDDDD"/>
-          <w:right w:val="single" w:sz="6" w:space="12" w:color="DDDDDD"/>
-        </w:pBdr>
-        <w:shd w:val="clear" w:color="auto" w:fill="F8F8F8"/>
-        <w:tabs>
-          <w:tab w:val="left" w:pos="916"/>
-          <w:tab w:val="left" w:pos="1832"/>
-          <w:tab w:val="left" w:pos="2748"/>
-          <w:tab w:val="left" w:pos="3664"/>
-          <w:tab w:val="left" w:pos="4580"/>
-          <w:tab w:val="left" w:pos="5496"/>
-          <w:tab w:val="left" w:pos="6412"/>
-          <w:tab w:val="left" w:pos="7328"/>
-          <w:tab w:val="left" w:pos="8244"/>
-          <w:tab w:val="left" w:pos="9160"/>
-          <w:tab w:val="left" w:pos="10076"/>
-          <w:tab w:val="left" w:pos="10992"/>
-          <w:tab w:val="left" w:pos="11908"/>
-          <w:tab w:val="left" w:pos="12824"/>
-          <w:tab w:val="left" w:pos="13740"/>
-          <w:tab w:val="left" w:pos="14656"/>
-        </w:tabs>
-        <w:jc w:val="left"/>
-        <w:rPr>
-          <w:rFonts w:asciiTheme="minorEastAsia" w:hAnsiTheme="minorEastAsia" w:cs="宋体"/>
-          <w:color w:val="333333"/>
-          <w:kern w:val="0"/>
-          <w:sz w:val="22"/>
-        </w:rPr>
-      </w:pPr>
-      <w:r>
-        <w:rPr>
-          <w:rFonts w:asciiTheme="minorEastAsia" w:hAnsiTheme="minorEastAsia" w:cs="宋体"/>
-          <w:color w:val="981A1A"/>
-          <w:kern w:val="0"/>
-          <w:sz w:val="22"/>
-        </w:rPr>
-        <w:t>-------</w:t>
-      </w:r>
-    </w:p>
-    <w:p>
-      <w:pPr>
-        <w:widowControl/>
-        <w:pBdr>
-          <w:top w:val="single" w:sz="6" w:space="6" w:color="DDDDDD"/>
-          <w:left w:val="single" w:sz="6" w:space="12" w:color="DDDDDD"/>
-          <w:bottom w:val="single" w:sz="6" w:space="5" w:color="DDDDDD"/>
-          <w:right w:val="single" w:sz="6" w:space="12" w:color="DDDDDD"/>
-        </w:pBdr>
-        <w:shd w:val="clear" w:color="auto" w:fill="F8F8F8"/>
-        <w:tabs>
-          <w:tab w:val="left" w:pos="916"/>
-          <w:tab w:val="left" w:pos="1832"/>
-          <w:tab w:val="left" w:pos="2748"/>
-          <w:tab w:val="left" w:pos="3664"/>
-          <w:tab w:val="left" w:pos="4580"/>
-          <w:tab w:val="left" w:pos="5496"/>
-          <w:tab w:val="left" w:pos="6412"/>
-          <w:tab w:val="left" w:pos="7328"/>
-          <w:tab w:val="left" w:pos="8244"/>
-          <w:tab w:val="left" w:pos="9160"/>
-          <w:tab w:val="left" w:pos="10076"/>
-          <w:tab w:val="left" w:pos="10992"/>
-          <w:tab w:val="left" w:pos="11908"/>
-          <w:tab w:val="left" w:pos="12824"/>
-          <w:tab w:val="left" w:pos="13740"/>
-          <w:tab w:val="left" w:pos="14656"/>
-        </w:tabs>
-        <w:jc w:val="left"/>
-        <w:rPr>
-          <w:rFonts w:asciiTheme="minorEastAsia" w:hAnsiTheme="minorEastAsia" w:cs="宋体"/>
-          <w:color w:val="333333"/>
-          <w:kern w:val="0"/>
-          <w:sz w:val="22"/>
-        </w:rPr>
-      </w:pPr>
-      <w:r>
-        <w:rPr>
-          <w:rFonts w:asciiTheme="minorEastAsia" w:hAnsiTheme="minorEastAsia" w:cs="宋体"/>
-          <w:color w:val="981A1A"/>
-          <w:kern w:val="0"/>
-          <w:sz w:val="22"/>
-        </w:rPr>
-        <w:t>-------</w:t>
-      </w:r>
-    </w:p>
-    <w:p>
-      <w:pPr>
-        <w:widowControl/>
-        <w:pBdr>
-          <w:top w:val="single" w:sz="6" w:space="6" w:color="DDDDDD"/>
-          <w:left w:val="single" w:sz="6" w:space="12" w:color="DDDDDD"/>
-          <w:bottom w:val="single" w:sz="6" w:space="5" w:color="DDDDDD"/>
-          <w:right w:val="single" w:sz="6" w:space="12" w:color="DDDDDD"/>
-        </w:pBdr>
-        <w:shd w:val="clear" w:color="auto" w:fill="F8F8F8"/>
-        <w:tabs>
-          <w:tab w:val="left" w:pos="916"/>
-          <w:tab w:val="left" w:pos="1832"/>
-          <w:tab w:val="left" w:pos="2748"/>
-          <w:tab w:val="left" w:pos="3664"/>
-          <w:tab w:val="left" w:pos="4580"/>
-          <w:tab w:val="left" w:pos="5496"/>
-          <w:tab w:val="left" w:pos="6412"/>
-          <w:tab w:val="left" w:pos="7328"/>
-          <w:tab w:val="left" w:pos="8244"/>
-          <w:tab w:val="left" w:pos="9160"/>
-          <w:tab w:val="left" w:pos="10076"/>
-          <w:tab w:val="left" w:pos="10992"/>
-          <w:tab w:val="left" w:pos="11908"/>
-          <w:tab w:val="left" w:pos="12824"/>
-          <w:tab w:val="left" w:pos="13740"/>
-          <w:tab w:val="left" w:pos="14656"/>
-        </w:tabs>
-        <w:jc w:val="left"/>
-        <w:rPr>
-          <w:rFonts w:asciiTheme="minorEastAsia" w:hAnsiTheme="minorEastAsia" w:cs="宋体"/>
-          <w:color w:val="333333"/>
-          <w:kern w:val="0"/>
-          <w:sz w:val="22"/>
-        </w:rPr>
-      </w:pPr>
-      <w:r>
-        <w:rPr>
-          <w:rFonts w:asciiTheme="minorEastAsia" w:hAnsiTheme="minorEastAsia" w:cs="宋体"/>
-          <w:color w:val="333333"/>
-          <w:kern w:val="0"/>
-          <w:sz w:val="22"/>
-        </w:rPr>
-        <w:t xml:space="preserve">  </w:t>
-      </w:r>
-    </w:p>
-    <w:p>
-      <w:pPr>
-        <w:widowControl/>
-        <w:pBdr>
-          <w:top w:val="single" w:sz="6" w:space="6" w:color="DDDDDD"/>
-          <w:left w:val="single" w:sz="6" w:space="12" w:color="DDDDDD"/>
-          <w:bottom w:val="single" w:sz="6" w:space="5" w:color="DDDDDD"/>
-          <w:right w:val="single" w:sz="6" w:space="12" w:color="DDDDDD"/>
-        </w:pBdr>
-        <w:shd w:val="clear" w:color="auto" w:fill="F8F8F8"/>
-        <w:tabs>
-          <w:tab w:val="left" w:pos="916"/>
-          <w:tab w:val="left" w:pos="1832"/>
-          <w:tab w:val="left" w:pos="2748"/>
-          <w:tab w:val="left" w:pos="3664"/>
-          <w:tab w:val="left" w:pos="4580"/>
-          <w:tab w:val="left" w:pos="5496"/>
-          <w:tab w:val="left" w:pos="6412"/>
-          <w:tab w:val="left" w:pos="7328"/>
-          <w:tab w:val="left" w:pos="8244"/>
-          <w:tab w:val="left" w:pos="9160"/>
-          <w:tab w:val="left" w:pos="10076"/>
-          <w:tab w:val="left" w:pos="10992"/>
-          <w:tab w:val="left" w:pos="11908"/>
-          <w:tab w:val="left" w:pos="12824"/>
-          <w:tab w:val="left" w:pos="13740"/>
-          <w:tab w:val="left" w:pos="14656"/>
-        </w:tabs>
-        <w:jc w:val="left"/>
-        <w:rPr>
-          <w:rFonts w:asciiTheme="minorEastAsia" w:hAnsiTheme="minorEastAsia" w:cs="宋体"/>
-          <w:color w:val="333333"/>
-          <w:kern w:val="0"/>
-          <w:sz w:val="22"/>
-        </w:rPr>
-      </w:pPr>
-      <w:r>
-        <w:rPr>
-          <w:rFonts w:asciiTheme="minorEastAsia" w:hAnsiTheme="minorEastAsia" w:cs="宋体"/>
-          <w:color w:val="AA5500"/>
-          <w:kern w:val="0"/>
-          <w:sz w:val="22"/>
-        </w:rPr>
         <w:t>// 这是远程主机端</w:t>
       </w:r>
     </w:p>
@@ -5872,6 +5908,7 @@
   <w:style w:type="paragraph" w:default="1" w:styleId="a">
     <w:name w:val="Normal"/>
     <w:qFormat/>
+    <w:rsid w:val="004323A6"/>
     <w:pPr>
       <w:widowControl w:val="0"/>
       <w:jc w:val="both"/>

</xml_diff>